<commit_message>
The end of TZ
</commit_message>
<xml_diff>
--- a/doc/ТЗ.docx
+++ b/doc/ТЗ.docx
@@ -47,7 +47,7 @@
     </w:p>
     <w:p>
       <w:pPr>
-        <w:pStyle w:val="a9"/>
+        <w:pStyle w:val="aa"/>
         <w:rPr>
           <w:rFonts w:cs="Times New Roman"/>
           <w:szCs w:val="28"/>
@@ -183,7 +183,7 @@
     </w:p>
     <w:p>
       <w:pPr>
-        <w:pStyle w:val="a9"/>
+        <w:pStyle w:val="aa"/>
       </w:pPr>
       <w:r>
         <w:t>Краткое наименование: Регистрация на мероприятия.</w:t>
@@ -210,10 +210,18 @@
     </w:p>
     <w:p>
       <w:pPr>
-        <w:pStyle w:val="a9"/>
-      </w:pPr>
-      <w:r>
-        <w:t>Система предназначена для облегчения процесса регистрации студентов на мероприятия, проводимые на базе Иркутского Национального Исследовательского Технического университета (далее ИрНИТУ).</w:t>
+        <w:pStyle w:val="aa"/>
+      </w:pPr>
+      <w:r>
+        <w:t xml:space="preserve">Система предназначена для облегчения процесса регистрации студентов на мероприятия, проводимые на базе Иркутского Национального Исследовательского Технического университета (далее </w:t>
+      </w:r>
+      <w:proofErr w:type="spellStart"/>
+      <w:r>
+        <w:t>ИрНИТУ</w:t>
+      </w:r>
+      <w:proofErr w:type="spellEnd"/>
+      <w:r>
+        <w:t>).</w:t>
       </w:r>
       <w:r>
         <w:t xml:space="preserve"> </w:t>
@@ -233,7 +241,7 @@
     </w:p>
     <w:p>
       <w:pPr>
-        <w:pStyle w:val="a9"/>
+        <w:pStyle w:val="aa"/>
         <w:numPr>
           <w:ilvl w:val="0"/>
           <w:numId w:val="15"/>
@@ -246,7 +254,7 @@
     </w:p>
     <w:p>
       <w:pPr>
-        <w:pStyle w:val="a9"/>
+        <w:pStyle w:val="aa"/>
         <w:numPr>
           <w:ilvl w:val="0"/>
           <w:numId w:val="15"/>
@@ -268,7 +276,7 @@
     </w:p>
     <w:p>
       <w:pPr>
-        <w:pStyle w:val="a9"/>
+        <w:pStyle w:val="aa"/>
         <w:numPr>
           <w:ilvl w:val="0"/>
           <w:numId w:val="15"/>
@@ -284,7 +292,7 @@
     </w:p>
     <w:p>
       <w:pPr>
-        <w:pStyle w:val="a9"/>
+        <w:pStyle w:val="aa"/>
         <w:numPr>
           <w:ilvl w:val="0"/>
           <w:numId w:val="15"/>
@@ -297,7 +305,7 @@
     </w:p>
     <w:p>
       <w:pPr>
-        <w:pStyle w:val="a9"/>
+        <w:pStyle w:val="aa"/>
         <w:numPr>
           <w:ilvl w:val="0"/>
           <w:numId w:val="15"/>
@@ -313,7 +321,7 @@
     </w:p>
     <w:p>
       <w:pPr>
-        <w:pStyle w:val="a9"/>
+        <w:pStyle w:val="aa"/>
         <w:numPr>
           <w:ilvl w:val="0"/>
           <w:numId w:val="15"/>
@@ -332,7 +340,7 @@
     </w:p>
     <w:p>
       <w:pPr>
-        <w:pStyle w:val="a9"/>
+        <w:pStyle w:val="aa"/>
         <w:numPr>
           <w:ilvl w:val="0"/>
           <w:numId w:val="15"/>
@@ -345,7 +353,7 @@
     </w:p>
     <w:p>
       <w:pPr>
-        <w:pStyle w:val="a9"/>
+        <w:pStyle w:val="aa"/>
         <w:numPr>
           <w:ilvl w:val="0"/>
           <w:numId w:val="15"/>
@@ -358,7 +366,7 @@
     </w:p>
     <w:p>
       <w:pPr>
-        <w:pStyle w:val="a9"/>
+        <w:pStyle w:val="aa"/>
         <w:numPr>
           <w:ilvl w:val="0"/>
           <w:numId w:val="15"/>
@@ -385,7 +393,7 @@
     </w:p>
     <w:p>
       <w:pPr>
-        <w:pStyle w:val="a9"/>
+        <w:pStyle w:val="aa"/>
         <w:rPr>
           <w:rFonts w:cs="Times New Roman"/>
           <w:szCs w:val="28"/>
@@ -431,7 +439,23 @@
           <w:rFonts w:cs="Times New Roman"/>
           <w:szCs w:val="28"/>
         </w:rPr>
-        <w:t>облегчение процесса учета посещаемости проводимых на базе ИрНИТУ мероприятий</w:t>
+        <w:t xml:space="preserve">облегчение процесса учета посещаемости проводимых на базе </w:t>
+      </w:r>
+      <w:proofErr w:type="spellStart"/>
+      <w:r>
+        <w:rPr>
+          <w:rFonts w:cs="Times New Roman"/>
+          <w:szCs w:val="28"/>
+        </w:rPr>
+        <w:t>ИрНИТУ</w:t>
+      </w:r>
+      <w:proofErr w:type="spellEnd"/>
+      <w:r>
+        <w:rPr>
+          <w:rFonts w:cs="Times New Roman"/>
+          <w:szCs w:val="28"/>
+        </w:rPr>
+        <w:t xml:space="preserve"> мероприятий</w:t>
       </w:r>
       <w:r>
         <w:rPr>
@@ -471,7 +495,7 @@
     </w:p>
     <w:p>
       <w:pPr>
-        <w:pStyle w:val="a9"/>
+        <w:pStyle w:val="aa"/>
       </w:pPr>
       <w:r>
         <w:t>Объектом автоматизации является процесс учета посещаемости мероприятий.</w:t>
@@ -487,7 +511,7 @@
     </w:p>
     <w:p>
       <w:pPr>
-        <w:pStyle w:val="a9"/>
+        <w:pStyle w:val="aa"/>
       </w:pPr>
       <w:r>
         <w:t xml:space="preserve">Разрабатываемая система будет эксплуатироваться в составе </w:t>
@@ -524,7 +548,7 @@
     </w:p>
     <w:p>
       <w:pPr>
-        <w:pStyle w:val="a9"/>
+        <w:pStyle w:val="aa"/>
       </w:pPr>
       <w:r>
         <w:t>Разрабатываемая система предусматривает разделение на следующие функциональные подсистемы:</w:t>
@@ -532,7 +556,7 @@
     </w:p>
     <w:p>
       <w:pPr>
-        <w:pStyle w:val="a9"/>
+        <w:pStyle w:val="aa"/>
         <w:numPr>
           <w:ilvl w:val="0"/>
           <w:numId w:val="17"/>
@@ -560,7 +584,7 @@
     </w:p>
     <w:p>
       <w:pPr>
-        <w:pStyle w:val="a9"/>
+        <w:pStyle w:val="aa"/>
         <w:numPr>
           <w:ilvl w:val="0"/>
           <w:numId w:val="17"/>
@@ -588,7 +612,7 @@
     </w:p>
     <w:p>
       <w:pPr>
-        <w:pStyle w:val="a9"/>
+        <w:pStyle w:val="aa"/>
         <w:numPr>
           <w:ilvl w:val="0"/>
           <w:numId w:val="17"/>
@@ -604,7 +628,7 @@
     </w:p>
     <w:p>
       <w:pPr>
-        <w:pStyle w:val="a9"/>
+        <w:pStyle w:val="aa"/>
         <w:numPr>
           <w:ilvl w:val="0"/>
           <w:numId w:val="17"/>
@@ -617,7 +641,7 @@
     </w:p>
     <w:p>
       <w:pPr>
-        <w:pStyle w:val="a9"/>
+        <w:pStyle w:val="aa"/>
         <w:numPr>
           <w:ilvl w:val="0"/>
           <w:numId w:val="17"/>
@@ -647,7 +671,7 @@
     </w:p>
     <w:p>
       <w:pPr>
-        <w:pStyle w:val="a9"/>
+        <w:pStyle w:val="aa"/>
       </w:pPr>
       <w:r>
         <w:t>Надежность разрабатываемой системы должна достигаться за счет следующих критериев:</w:t>
@@ -655,7 +679,7 @@
     </w:p>
     <w:p>
       <w:pPr>
-        <w:pStyle w:val="a9"/>
+        <w:pStyle w:val="aa"/>
         <w:numPr>
           <w:ilvl w:val="0"/>
           <w:numId w:val="18"/>
@@ -668,7 +692,7 @@
     </w:p>
     <w:p>
       <w:pPr>
-        <w:pStyle w:val="a9"/>
+        <w:pStyle w:val="aa"/>
         <w:numPr>
           <w:ilvl w:val="0"/>
           <w:numId w:val="18"/>
@@ -681,7 +705,7 @@
     </w:p>
     <w:p>
       <w:pPr>
-        <w:pStyle w:val="a9"/>
+        <w:pStyle w:val="aa"/>
         <w:numPr>
           <w:ilvl w:val="0"/>
           <w:numId w:val="18"/>
@@ -705,7 +729,7 @@
     </w:p>
     <w:p>
       <w:pPr>
-        <w:pStyle w:val="a9"/>
+        <w:pStyle w:val="aa"/>
       </w:pPr>
       <w:r>
         <w:t xml:space="preserve">Конечная система должна иметь </w:t>
@@ -727,7 +751,7 @@
     </w:p>
     <w:p>
       <w:pPr>
-        <w:pStyle w:val="a9"/>
+        <w:pStyle w:val="aa"/>
       </w:pPr>
       <w:r>
         <w:t xml:space="preserve">Система должна функционировать на персональных компьютерах семейства </w:t>
@@ -800,7 +824,7 @@
     </w:p>
     <w:p>
       <w:pPr>
-        <w:pStyle w:val="a9"/>
+        <w:pStyle w:val="aa"/>
       </w:pPr>
       <w:r>
         <w:t>В ходе разработки должно обеспечиваться постоянное взаимодействие между сторонами, для чего ими должны быть сформированы рабочие группы, решающие следующие вопросы:</w:t>
@@ -808,7 +832,7 @@
     </w:p>
     <w:p>
       <w:pPr>
-        <w:pStyle w:val="a9"/>
+        <w:pStyle w:val="aa"/>
         <w:numPr>
           <w:ilvl w:val="0"/>
           <w:numId w:val="19"/>
@@ -821,7 +845,7 @@
     </w:p>
     <w:p>
       <w:pPr>
-        <w:pStyle w:val="a9"/>
+        <w:pStyle w:val="aa"/>
         <w:numPr>
           <w:ilvl w:val="0"/>
           <w:numId w:val="19"/>
@@ -833,7 +857,7 @@
     </w:p>
     <w:p>
       <w:pPr>
-        <w:pStyle w:val="a9"/>
+        <w:pStyle w:val="aa"/>
         <w:numPr>
           <w:ilvl w:val="0"/>
           <w:numId w:val="19"/>
@@ -856,7 +880,7 @@
     </w:p>
     <w:p>
       <w:pPr>
-        <w:pStyle w:val="a9"/>
+        <w:pStyle w:val="aa"/>
         <w:ind w:left="709" w:firstLine="0"/>
       </w:pPr>
       <w:r>
@@ -865,13 +889,13 @@
     </w:p>
     <w:p>
       <w:pPr>
-        <w:pStyle w:val="a9"/>
+        <w:pStyle w:val="aa"/>
         <w:ind w:left="709" w:firstLine="0"/>
       </w:pPr>
     </w:p>
     <w:p>
       <w:pPr>
-        <w:pStyle w:val="a9"/>
+        <w:pStyle w:val="aa"/>
         <w:ind w:left="709" w:firstLine="0"/>
       </w:pPr>
       <w:r>
@@ -880,7 +904,7 @@
     </w:p>
     <w:tbl>
       <w:tblPr>
-        <w:tblStyle w:val="af0"/>
+        <w:tblStyle w:val="af1"/>
         <w:tblW w:w="9351" w:type="dxa"/>
         <w:tblLayout w:type="fixed"/>
         <w:tblLook w:val="04A0" w:firstRow="1" w:lastRow="0" w:firstColumn="1" w:lastColumn="0" w:noHBand="0" w:noVBand="1"/>
@@ -3069,7 +3093,7 @@
     </w:tbl>
     <w:p>
       <w:pPr>
-        <w:pStyle w:val="a9"/>
+        <w:pStyle w:val="aa"/>
         <w:ind w:left="709" w:firstLine="0"/>
         <w:rPr>
           <w:rFonts w:cs="Times New Roman"/>
@@ -3090,98 +3114,2056 @@
     </w:p>
     <w:p>
       <w:pPr>
-        <w:pStyle w:val="a9"/>
-      </w:pPr>
+        <w:pStyle w:val="aa"/>
+      </w:pPr>
+      <w:r>
+        <w:t>Таблица 2 – Состав и содержание работ</w:t>
+      </w:r>
+    </w:p>
+    <w:tbl>
+      <w:tblPr>
+        <w:tblW w:w="0" w:type="auto"/>
+        <w:tblBorders>
+          <w:top w:val="single" w:sz="4" w:space="0" w:color="auto"/>
+          <w:left w:val="single" w:sz="4" w:space="0" w:color="auto"/>
+          <w:bottom w:val="single" w:sz="4" w:space="0" w:color="auto"/>
+          <w:right w:val="single" w:sz="4" w:space="0" w:color="auto"/>
+          <w:insideH w:val="single" w:sz="4" w:space="0" w:color="auto"/>
+          <w:insideV w:val="single" w:sz="4" w:space="0" w:color="auto"/>
+        </w:tblBorders>
+        <w:tblLook w:val="01E0" w:firstRow="1" w:lastRow="1" w:firstColumn="1" w:lastColumn="1" w:noHBand="0" w:noVBand="0"/>
+      </w:tblPr>
+      <w:tblGrid>
+        <w:gridCol w:w="522"/>
+        <w:gridCol w:w="4088"/>
+        <w:gridCol w:w="1894"/>
+        <w:gridCol w:w="2841"/>
+      </w:tblGrid>
+      <w:tr>
+        <w:tc>
+          <w:tcPr>
+            <w:tcW w:w="522" w:type="dxa"/>
+            <w:shd w:val="clear" w:color="auto" w:fill="auto"/>
+          </w:tcPr>
+          <w:p>
+            <w:pPr>
+              <w:pStyle w:val="aa"/>
+              <w:ind w:firstLine="0"/>
+              <w:jc w:val="center"/>
+              <w:rPr>
+                <w:spacing w:val="-3"/>
+              </w:rPr>
+            </w:pPr>
+            <w:r>
+              <w:t>№</w:t>
+            </w:r>
+          </w:p>
+        </w:tc>
+        <w:tc>
+          <w:tcPr>
+            <w:tcW w:w="4088" w:type="dxa"/>
+            <w:shd w:val="clear" w:color="auto" w:fill="auto"/>
+          </w:tcPr>
+          <w:p>
+            <w:pPr>
+              <w:pStyle w:val="aa"/>
+              <w:ind w:firstLine="0"/>
+              <w:jc w:val="center"/>
+              <w:rPr>
+                <w:spacing w:val="-3"/>
+              </w:rPr>
+            </w:pPr>
+            <w:r>
+              <w:rPr>
+                <w:spacing w:val="-2"/>
+              </w:rPr>
+              <w:t>Название этапа</w:t>
+            </w:r>
+          </w:p>
+        </w:tc>
+        <w:tc>
+          <w:tcPr>
+            <w:tcW w:w="1894" w:type="dxa"/>
+            <w:shd w:val="clear" w:color="auto" w:fill="auto"/>
+          </w:tcPr>
+          <w:p>
+            <w:pPr>
+              <w:pStyle w:val="aa"/>
+              <w:ind w:firstLine="0"/>
+              <w:jc w:val="center"/>
+              <w:rPr>
+                <w:spacing w:val="-3"/>
+              </w:rPr>
+            </w:pPr>
+            <w:r>
+              <w:rPr>
+                <w:spacing w:val="-3"/>
+              </w:rPr>
+              <w:t>Срок</w:t>
+            </w:r>
+          </w:p>
+        </w:tc>
+        <w:tc>
+          <w:tcPr>
+            <w:tcW w:w="2841" w:type="dxa"/>
+            <w:shd w:val="clear" w:color="auto" w:fill="auto"/>
+          </w:tcPr>
+          <w:p>
+            <w:pPr>
+              <w:pStyle w:val="aa"/>
+              <w:ind w:firstLine="0"/>
+              <w:jc w:val="center"/>
+              <w:rPr>
+                <w:spacing w:val="-3"/>
+              </w:rPr>
+            </w:pPr>
+            <w:r>
+              <w:rPr>
+                <w:spacing w:val="-2"/>
+              </w:rPr>
+              <w:t>Отчетность</w:t>
+            </w:r>
+          </w:p>
+        </w:tc>
+      </w:tr>
+      <w:tr>
+        <w:tc>
+          <w:tcPr>
+            <w:tcW w:w="522" w:type="dxa"/>
+            <w:shd w:val="clear" w:color="auto" w:fill="auto"/>
+          </w:tcPr>
+          <w:p>
+            <w:pPr>
+              <w:pStyle w:val="aa"/>
+              <w:ind w:firstLine="0"/>
+              <w:jc w:val="center"/>
+              <w:rPr>
+                <w:spacing w:val="-3"/>
+              </w:rPr>
+            </w:pPr>
+            <w:r>
+              <w:rPr>
+                <w:spacing w:val="-3"/>
+              </w:rPr>
+              <w:t>1</w:t>
+            </w:r>
+          </w:p>
+        </w:tc>
+        <w:tc>
+          <w:tcPr>
+            <w:tcW w:w="4088" w:type="dxa"/>
+            <w:shd w:val="clear" w:color="auto" w:fill="auto"/>
+          </w:tcPr>
+          <w:p>
+            <w:pPr>
+              <w:pStyle w:val="aa"/>
+              <w:ind w:firstLine="0"/>
+              <w:rPr>
+                <w:spacing w:val="-3"/>
+              </w:rPr>
+            </w:pPr>
+            <w:r>
+              <w:rPr>
+                <w:rFonts w:cs="Times New Roman"/>
+                <w:szCs w:val="28"/>
+              </w:rPr>
+              <w:t>Анализ предметной области, ф</w:t>
+            </w:r>
+            <w:r>
+              <w:rPr>
+                <w:rFonts w:cs="Times New Roman"/>
+                <w:szCs w:val="28"/>
+              </w:rPr>
+              <w:t>ормирование требований</w:t>
+            </w:r>
+            <w:r>
+              <w:rPr>
+                <w:rFonts w:cs="Times New Roman"/>
+                <w:szCs w:val="28"/>
+              </w:rPr>
+              <w:t>,</w:t>
+            </w:r>
+            <w:r>
+              <w:rPr>
+                <w:rFonts w:cs="Times New Roman"/>
+                <w:szCs w:val="28"/>
+              </w:rPr>
+              <w:t xml:space="preserve"> разработка технического задания</w:t>
+            </w:r>
+            <w:r>
+              <w:rPr>
+                <w:rFonts w:cs="Times New Roman"/>
+                <w:szCs w:val="28"/>
+              </w:rPr>
+              <w:t>.</w:t>
+            </w:r>
+          </w:p>
+        </w:tc>
+        <w:tc>
+          <w:tcPr>
+            <w:tcW w:w="1894" w:type="dxa"/>
+            <w:shd w:val="clear" w:color="auto" w:fill="auto"/>
+          </w:tcPr>
+          <w:p>
+            <w:pPr>
+              <w:pStyle w:val="aa"/>
+              <w:ind w:firstLine="0"/>
+              <w:rPr>
+                <w:spacing w:val="-3"/>
+              </w:rPr>
+            </w:pPr>
+            <w:r>
+              <w:rPr>
+                <w:spacing w:val="7"/>
+              </w:rPr>
+              <w:t>10</w:t>
+            </w:r>
+            <w:r>
+              <w:rPr>
+                <w:spacing w:val="7"/>
+              </w:rPr>
+              <w:t>.</w:t>
+            </w:r>
+            <w:r>
+              <w:rPr>
+                <w:spacing w:val="7"/>
+              </w:rPr>
+              <w:t>10</w:t>
+            </w:r>
+            <w:r>
+              <w:rPr>
+                <w:spacing w:val="7"/>
+              </w:rPr>
+              <w:t>.20</w:t>
+            </w:r>
+            <w:r>
+              <w:rPr>
+                <w:spacing w:val="7"/>
+              </w:rPr>
+              <w:t>22</w:t>
+            </w:r>
+            <w:r>
+              <w:rPr>
+                <w:spacing w:val="7"/>
+              </w:rPr>
+              <w:t>-</w:t>
+            </w:r>
+            <w:r>
+              <w:rPr>
+                <w:spacing w:val="7"/>
+              </w:rPr>
+              <w:t>30</w:t>
+            </w:r>
+            <w:r>
+              <w:rPr>
+                <w:spacing w:val="7"/>
+              </w:rPr>
+              <w:t>.</w:t>
+            </w:r>
+            <w:r>
+              <w:rPr>
+                <w:spacing w:val="7"/>
+              </w:rPr>
+              <w:t>10</w:t>
+            </w:r>
+            <w:r>
+              <w:rPr>
+                <w:spacing w:val="7"/>
+              </w:rPr>
+              <w:t>.20</w:t>
+            </w:r>
+            <w:r>
+              <w:rPr>
+                <w:spacing w:val="7"/>
+              </w:rPr>
+              <w:t>22</w:t>
+            </w:r>
+          </w:p>
+        </w:tc>
+        <w:tc>
+          <w:tcPr>
+            <w:tcW w:w="2841" w:type="dxa"/>
+            <w:shd w:val="clear" w:color="auto" w:fill="auto"/>
+          </w:tcPr>
+          <w:p>
+            <w:pPr>
+              <w:pStyle w:val="aa"/>
+              <w:ind w:firstLine="0"/>
+              <w:rPr>
+                <w:spacing w:val="-3"/>
+              </w:rPr>
+            </w:pPr>
+            <w:r>
+              <w:rPr>
+                <w:spacing w:val="-3"/>
+              </w:rPr>
+              <w:t>Техническое задание</w:t>
+            </w:r>
+          </w:p>
+        </w:tc>
+      </w:tr>
+      <w:tr>
+        <w:tc>
+          <w:tcPr>
+            <w:tcW w:w="522" w:type="dxa"/>
+            <w:shd w:val="clear" w:color="auto" w:fill="auto"/>
+          </w:tcPr>
+          <w:p>
+            <w:pPr>
+              <w:pStyle w:val="aa"/>
+              <w:ind w:firstLine="0"/>
+              <w:jc w:val="center"/>
+              <w:rPr>
+                <w:spacing w:val="-3"/>
+              </w:rPr>
+            </w:pPr>
+            <w:r>
+              <w:rPr>
+                <w:spacing w:val="-3"/>
+              </w:rPr>
+              <w:t>2</w:t>
+            </w:r>
+          </w:p>
+        </w:tc>
+        <w:tc>
+          <w:tcPr>
+            <w:tcW w:w="4088" w:type="dxa"/>
+            <w:shd w:val="clear" w:color="auto" w:fill="auto"/>
+          </w:tcPr>
+          <w:p>
+            <w:pPr>
+              <w:pStyle w:val="aa"/>
+              <w:ind w:firstLine="0"/>
+            </w:pPr>
+            <w:r>
+              <w:t>Техническое проектирование информационной системы.</w:t>
+            </w:r>
+          </w:p>
+          <w:p>
+            <w:pPr>
+              <w:pStyle w:val="aa"/>
+              <w:rPr>
+                <w:spacing w:val="-1"/>
+              </w:rPr>
+            </w:pPr>
+          </w:p>
+        </w:tc>
+        <w:tc>
+          <w:tcPr>
+            <w:tcW w:w="1894" w:type="dxa"/>
+            <w:shd w:val="clear" w:color="auto" w:fill="auto"/>
+          </w:tcPr>
+          <w:p>
+            <w:pPr>
+              <w:pStyle w:val="aa"/>
+              <w:ind w:firstLine="0"/>
+              <w:rPr>
+                <w:spacing w:val="7"/>
+              </w:rPr>
+            </w:pPr>
+            <w:r>
+              <w:rPr>
+                <w:spacing w:val="6"/>
+              </w:rPr>
+              <w:t>31</w:t>
+            </w:r>
+            <w:r>
+              <w:rPr>
+                <w:spacing w:val="6"/>
+              </w:rPr>
+              <w:t>.</w:t>
+            </w:r>
+            <w:r>
+              <w:rPr>
+                <w:spacing w:val="6"/>
+              </w:rPr>
+              <w:t>10</w:t>
+            </w:r>
+            <w:r>
+              <w:rPr>
+                <w:spacing w:val="6"/>
+              </w:rPr>
+              <w:t>.20</w:t>
+            </w:r>
+            <w:r>
+              <w:rPr>
+                <w:spacing w:val="6"/>
+              </w:rPr>
+              <w:t>22</w:t>
+            </w:r>
+            <w:r>
+              <w:rPr>
+                <w:spacing w:val="6"/>
+              </w:rPr>
+              <w:t>-</w:t>
+            </w:r>
+            <w:r>
+              <w:rPr>
+                <w:spacing w:val="6"/>
+              </w:rPr>
+              <w:t>27</w:t>
+            </w:r>
+            <w:r>
+              <w:rPr>
+                <w:spacing w:val="6"/>
+              </w:rPr>
+              <w:t>.</w:t>
+            </w:r>
+            <w:r>
+              <w:rPr>
+                <w:spacing w:val="6"/>
+              </w:rPr>
+              <w:t>11</w:t>
+            </w:r>
+            <w:r>
+              <w:rPr>
+                <w:spacing w:val="6"/>
+              </w:rPr>
+              <w:t>.20</w:t>
+            </w:r>
+            <w:r>
+              <w:rPr>
+                <w:spacing w:val="6"/>
+              </w:rPr>
+              <w:t>22</w:t>
+            </w:r>
+          </w:p>
+        </w:tc>
+        <w:tc>
+          <w:tcPr>
+            <w:tcW w:w="2841" w:type="dxa"/>
+            <w:shd w:val="clear" w:color="auto" w:fill="auto"/>
+          </w:tcPr>
+          <w:p>
+            <w:pPr>
+              <w:pStyle w:val="aa"/>
+              <w:ind w:firstLine="0"/>
+              <w:rPr>
+                <w:spacing w:val="6"/>
+              </w:rPr>
+            </w:pPr>
+            <w:r>
+              <w:rPr>
+                <w:spacing w:val="2"/>
+              </w:rPr>
+              <w:t>Технический проект.</w:t>
+            </w:r>
+          </w:p>
+        </w:tc>
+      </w:tr>
+      <w:tr>
+        <w:tc>
+          <w:tcPr>
+            <w:tcW w:w="522" w:type="dxa"/>
+            <w:shd w:val="clear" w:color="auto" w:fill="auto"/>
+          </w:tcPr>
+          <w:p>
+            <w:pPr>
+              <w:pStyle w:val="aa"/>
+              <w:ind w:firstLine="0"/>
+              <w:jc w:val="center"/>
+              <w:rPr>
+                <w:spacing w:val="-3"/>
+              </w:rPr>
+            </w:pPr>
+            <w:r>
+              <w:rPr>
+                <w:spacing w:val="-3"/>
+              </w:rPr>
+              <w:t>3</w:t>
+            </w:r>
+          </w:p>
+        </w:tc>
+        <w:tc>
+          <w:tcPr>
+            <w:tcW w:w="4088" w:type="dxa"/>
+            <w:shd w:val="clear" w:color="auto" w:fill="auto"/>
+          </w:tcPr>
+          <w:p>
+            <w:pPr>
+              <w:pStyle w:val="aa"/>
+              <w:ind w:firstLine="0"/>
+              <w:rPr>
+                <w:spacing w:val="3"/>
+              </w:rPr>
+            </w:pPr>
+            <w:r>
+              <w:rPr>
+                <w:spacing w:val="3"/>
+              </w:rPr>
+              <w:t xml:space="preserve">Реализация </w:t>
+            </w:r>
+            <w:r>
+              <w:rPr>
+                <w:spacing w:val="3"/>
+              </w:rPr>
+              <w:t xml:space="preserve">внутреннего </w:t>
+            </w:r>
+            <w:proofErr w:type="spellStart"/>
+            <w:r>
+              <w:rPr>
+                <w:spacing w:val="3"/>
+                <w:lang w:val="en-US"/>
+              </w:rPr>
+              <w:t>api</w:t>
+            </w:r>
+            <w:proofErr w:type="spellEnd"/>
+            <w:r>
+              <w:rPr>
+                <w:spacing w:val="3"/>
+              </w:rPr>
+              <w:t xml:space="preserve"> для работы компонентов, создание технической документации по </w:t>
+            </w:r>
+            <w:proofErr w:type="spellStart"/>
+            <w:r>
+              <w:rPr>
+                <w:spacing w:val="3"/>
+                <w:lang w:val="en-US"/>
+              </w:rPr>
+              <w:t>api</w:t>
+            </w:r>
+            <w:proofErr w:type="spellEnd"/>
+            <w:r>
+              <w:rPr>
+                <w:spacing w:val="3"/>
+              </w:rPr>
+              <w:t>.</w:t>
+            </w:r>
+          </w:p>
+        </w:tc>
+        <w:tc>
+          <w:tcPr>
+            <w:tcW w:w="1894" w:type="dxa"/>
+            <w:shd w:val="clear" w:color="auto" w:fill="auto"/>
+          </w:tcPr>
+          <w:p>
+            <w:pPr>
+              <w:pStyle w:val="aa"/>
+              <w:ind w:firstLine="0"/>
+              <w:rPr>
+                <w:spacing w:val="6"/>
+              </w:rPr>
+            </w:pPr>
+            <w:r>
+              <w:rPr>
+                <w:spacing w:val="1"/>
+              </w:rPr>
+              <w:t>28</w:t>
+            </w:r>
+            <w:r>
+              <w:rPr>
+                <w:spacing w:val="1"/>
+              </w:rPr>
+              <w:t>.</w:t>
+            </w:r>
+            <w:r>
+              <w:rPr>
+                <w:spacing w:val="1"/>
+              </w:rPr>
+              <w:t>1</w:t>
+            </w:r>
+            <w:r>
+              <w:rPr>
+                <w:spacing w:val="1"/>
+              </w:rPr>
+              <w:t>1</w:t>
+            </w:r>
+            <w:r>
+              <w:rPr>
+                <w:spacing w:val="1"/>
+              </w:rPr>
+              <w:t>.20</w:t>
+            </w:r>
+            <w:r>
+              <w:rPr>
+                <w:spacing w:val="1"/>
+              </w:rPr>
+              <w:t>22</w:t>
+            </w:r>
+            <w:r>
+              <w:rPr>
+                <w:spacing w:val="1"/>
+              </w:rPr>
+              <w:t xml:space="preserve">- </w:t>
+            </w:r>
+            <w:r>
+              <w:rPr>
+                <w:spacing w:val="1"/>
+              </w:rPr>
+              <w:t>01</w:t>
+            </w:r>
+            <w:r>
+              <w:rPr>
+                <w:spacing w:val="1"/>
+              </w:rPr>
+              <w:t>.</w:t>
+            </w:r>
+            <w:r>
+              <w:rPr>
+                <w:spacing w:val="1"/>
+              </w:rPr>
+              <w:t>01</w:t>
+            </w:r>
+            <w:r>
+              <w:rPr>
+                <w:spacing w:val="1"/>
+              </w:rPr>
+              <w:t>.20</w:t>
+            </w:r>
+            <w:r>
+              <w:rPr>
+                <w:spacing w:val="1"/>
+              </w:rPr>
+              <w:t>2</w:t>
+            </w:r>
+            <w:r>
+              <w:rPr>
+                <w:spacing w:val="1"/>
+              </w:rPr>
+              <w:t>3</w:t>
+            </w:r>
+          </w:p>
+        </w:tc>
+        <w:tc>
+          <w:tcPr>
+            <w:tcW w:w="2841" w:type="dxa"/>
+            <w:shd w:val="clear" w:color="auto" w:fill="auto"/>
+          </w:tcPr>
+          <w:p>
+            <w:pPr>
+              <w:pStyle w:val="aa"/>
+              <w:ind w:firstLine="0"/>
+              <w:rPr>
+                <w:spacing w:val="2"/>
+              </w:rPr>
+            </w:pPr>
+            <w:proofErr w:type="spellStart"/>
+            <w:r>
+              <w:rPr>
+                <w:spacing w:val="2"/>
+                <w:lang w:val="en-US"/>
+              </w:rPr>
+              <w:t>Api</w:t>
+            </w:r>
+            <w:proofErr w:type="spellEnd"/>
+            <w:r>
+              <w:rPr>
+                <w:spacing w:val="2"/>
+              </w:rPr>
+              <w:t xml:space="preserve"> системы, техническая документация.</w:t>
+            </w:r>
+          </w:p>
+        </w:tc>
+      </w:tr>
+      <w:tr>
+        <w:tc>
+          <w:tcPr>
+            <w:tcW w:w="522" w:type="dxa"/>
+            <w:shd w:val="clear" w:color="auto" w:fill="auto"/>
+          </w:tcPr>
+          <w:p>
+            <w:pPr>
+              <w:pStyle w:val="aa"/>
+              <w:ind w:firstLine="0"/>
+              <w:jc w:val="center"/>
+              <w:rPr>
+                <w:spacing w:val="-3"/>
+              </w:rPr>
+            </w:pPr>
+            <w:r>
+              <w:rPr>
+                <w:spacing w:val="-3"/>
+              </w:rPr>
+              <w:t>4</w:t>
+            </w:r>
+          </w:p>
+        </w:tc>
+        <w:tc>
+          <w:tcPr>
+            <w:tcW w:w="4088" w:type="dxa"/>
+            <w:shd w:val="clear" w:color="auto" w:fill="auto"/>
+          </w:tcPr>
+          <w:p>
+            <w:pPr>
+              <w:pStyle w:val="aa"/>
+              <w:ind w:firstLine="0"/>
+              <w:rPr>
+                <w:spacing w:val="3"/>
+              </w:rPr>
+            </w:pPr>
+            <w:r>
+              <w:rPr>
+                <w:spacing w:val="3"/>
+              </w:rPr>
+              <w:t>Разработка графического интерфейса мобильного приложения.</w:t>
+            </w:r>
+          </w:p>
+        </w:tc>
+        <w:tc>
+          <w:tcPr>
+            <w:tcW w:w="1894" w:type="dxa"/>
+            <w:shd w:val="clear" w:color="auto" w:fill="auto"/>
+          </w:tcPr>
+          <w:p>
+            <w:pPr>
+              <w:pStyle w:val="aa"/>
+              <w:ind w:firstLine="0"/>
+              <w:rPr>
+                <w:spacing w:val="1"/>
+              </w:rPr>
+            </w:pPr>
+            <w:r>
+              <w:rPr>
+                <w:spacing w:val="1"/>
+              </w:rPr>
+              <w:t>02</w:t>
+            </w:r>
+            <w:r>
+              <w:rPr>
+                <w:spacing w:val="1"/>
+              </w:rPr>
+              <w:t>.</w:t>
+            </w:r>
+            <w:r>
+              <w:rPr>
+                <w:spacing w:val="1"/>
+              </w:rPr>
+              <w:t>01</w:t>
+            </w:r>
+            <w:r>
+              <w:rPr>
+                <w:spacing w:val="1"/>
+              </w:rPr>
+              <w:t>.20</w:t>
+            </w:r>
+            <w:r>
+              <w:rPr>
+                <w:spacing w:val="1"/>
+              </w:rPr>
+              <w:t>2</w:t>
+            </w:r>
+            <w:r>
+              <w:rPr>
+                <w:spacing w:val="1"/>
+              </w:rPr>
+              <w:t>3</w:t>
+            </w:r>
+            <w:r>
+              <w:rPr>
+                <w:spacing w:val="1"/>
+              </w:rPr>
+              <w:t xml:space="preserve">- </w:t>
+            </w:r>
+            <w:r>
+              <w:rPr>
+                <w:spacing w:val="1"/>
+              </w:rPr>
+              <w:t>15</w:t>
+            </w:r>
+            <w:r>
+              <w:rPr>
+                <w:spacing w:val="1"/>
+              </w:rPr>
+              <w:t>.</w:t>
+            </w:r>
+            <w:r>
+              <w:rPr>
+                <w:spacing w:val="1"/>
+              </w:rPr>
+              <w:t>01</w:t>
+            </w:r>
+            <w:r>
+              <w:rPr>
+                <w:spacing w:val="1"/>
+              </w:rPr>
+              <w:t>.20</w:t>
+            </w:r>
+            <w:r>
+              <w:rPr>
+                <w:spacing w:val="1"/>
+              </w:rPr>
+              <w:t>2</w:t>
+            </w:r>
+            <w:r>
+              <w:rPr>
+                <w:spacing w:val="1"/>
+              </w:rPr>
+              <w:t>3</w:t>
+            </w:r>
+          </w:p>
+        </w:tc>
+        <w:tc>
+          <w:tcPr>
+            <w:tcW w:w="2841" w:type="dxa"/>
+            <w:shd w:val="clear" w:color="auto" w:fill="auto"/>
+          </w:tcPr>
+          <w:p>
+            <w:pPr>
+              <w:pStyle w:val="aa"/>
+              <w:ind w:firstLine="0"/>
+              <w:rPr>
+                <w:spacing w:val="-1"/>
+              </w:rPr>
+            </w:pPr>
+            <w:r>
+              <w:rPr>
+                <w:spacing w:val="-1"/>
+              </w:rPr>
+              <w:t>Описание графического интерфейса мобильного приложения.</w:t>
+            </w:r>
+          </w:p>
+        </w:tc>
+      </w:tr>
+      <w:tr>
+        <w:tc>
+          <w:tcPr>
+            <w:tcW w:w="522" w:type="dxa"/>
+            <w:shd w:val="clear" w:color="auto" w:fill="auto"/>
+          </w:tcPr>
+          <w:p>
+            <w:pPr>
+              <w:pStyle w:val="aa"/>
+              <w:ind w:firstLine="0"/>
+              <w:jc w:val="center"/>
+              <w:rPr>
+                <w:spacing w:val="-3"/>
+              </w:rPr>
+            </w:pPr>
+            <w:r>
+              <w:rPr>
+                <w:spacing w:val="-3"/>
+              </w:rPr>
+              <w:t>5</w:t>
+            </w:r>
+          </w:p>
+        </w:tc>
+        <w:tc>
+          <w:tcPr>
+            <w:tcW w:w="4088" w:type="dxa"/>
+            <w:shd w:val="clear" w:color="auto" w:fill="auto"/>
+          </w:tcPr>
+          <w:p>
+            <w:pPr>
+              <w:pStyle w:val="aa"/>
+              <w:ind w:firstLine="0"/>
+              <w:rPr>
+                <w:spacing w:val="3"/>
+              </w:rPr>
+            </w:pPr>
+            <w:r>
+              <w:rPr>
+                <w:spacing w:val="3"/>
+              </w:rPr>
+              <w:t xml:space="preserve">Реализация внутренних систем мобильного приложения, </w:t>
+            </w:r>
+            <w:r>
+              <w:rPr>
+                <w:spacing w:val="3"/>
+              </w:rPr>
+              <w:lastRenderedPageBreak/>
+              <w:t xml:space="preserve">интеграция с </w:t>
+            </w:r>
+            <w:proofErr w:type="spellStart"/>
+            <w:r>
+              <w:rPr>
+                <w:spacing w:val="3"/>
+                <w:lang w:val="en-US"/>
+              </w:rPr>
+              <w:t>api</w:t>
+            </w:r>
+            <w:proofErr w:type="spellEnd"/>
+            <w:r>
+              <w:rPr>
+                <w:spacing w:val="3"/>
+              </w:rPr>
+              <w:t>, создание технической документации.</w:t>
+            </w:r>
+          </w:p>
+        </w:tc>
+        <w:tc>
+          <w:tcPr>
+            <w:tcW w:w="1894" w:type="dxa"/>
+            <w:shd w:val="clear" w:color="auto" w:fill="auto"/>
+          </w:tcPr>
+          <w:p>
+            <w:pPr>
+              <w:pStyle w:val="aa"/>
+              <w:ind w:firstLine="0"/>
+              <w:rPr>
+                <w:spacing w:val="1"/>
+              </w:rPr>
+            </w:pPr>
+            <w:r>
+              <w:rPr>
+                <w:spacing w:val="1"/>
+              </w:rPr>
+              <w:lastRenderedPageBreak/>
+              <w:t>16</w:t>
+            </w:r>
+            <w:r>
+              <w:rPr>
+                <w:spacing w:val="1"/>
+              </w:rPr>
+              <w:t>.</w:t>
+            </w:r>
+            <w:r>
+              <w:rPr>
+                <w:spacing w:val="1"/>
+              </w:rPr>
+              <w:t>02</w:t>
+            </w:r>
+            <w:r>
+              <w:rPr>
+                <w:spacing w:val="1"/>
+              </w:rPr>
+              <w:t>.20</w:t>
+            </w:r>
+            <w:r>
+              <w:rPr>
+                <w:spacing w:val="1"/>
+              </w:rPr>
+              <w:t>2</w:t>
+            </w:r>
+            <w:r>
+              <w:rPr>
+                <w:spacing w:val="1"/>
+              </w:rPr>
+              <w:t>3</w:t>
+            </w:r>
+            <w:r>
+              <w:rPr>
+                <w:spacing w:val="1"/>
+              </w:rPr>
+              <w:t xml:space="preserve">- </w:t>
+            </w:r>
+            <w:r>
+              <w:rPr>
+                <w:spacing w:val="1"/>
+              </w:rPr>
+              <w:t>26</w:t>
+            </w:r>
+            <w:r>
+              <w:rPr>
+                <w:spacing w:val="1"/>
+              </w:rPr>
+              <w:t>.</w:t>
+            </w:r>
+            <w:r>
+              <w:rPr>
+                <w:spacing w:val="1"/>
+              </w:rPr>
+              <w:t>0</w:t>
+            </w:r>
+            <w:r>
+              <w:rPr>
+                <w:spacing w:val="1"/>
+              </w:rPr>
+              <w:t>2</w:t>
+            </w:r>
+            <w:r>
+              <w:rPr>
+                <w:spacing w:val="1"/>
+              </w:rPr>
+              <w:t>.20</w:t>
+            </w:r>
+            <w:r>
+              <w:rPr>
+                <w:spacing w:val="1"/>
+              </w:rPr>
+              <w:t>2</w:t>
+            </w:r>
+            <w:r>
+              <w:rPr>
+                <w:spacing w:val="1"/>
+              </w:rPr>
+              <w:t>3</w:t>
+            </w:r>
+          </w:p>
+        </w:tc>
+        <w:tc>
+          <w:tcPr>
+            <w:tcW w:w="2841" w:type="dxa"/>
+            <w:shd w:val="clear" w:color="auto" w:fill="auto"/>
+          </w:tcPr>
+          <w:p>
+            <w:pPr>
+              <w:pStyle w:val="aa"/>
+              <w:ind w:firstLine="0"/>
+              <w:rPr>
+                <w:spacing w:val="-1"/>
+              </w:rPr>
+            </w:pPr>
+            <w:r>
+              <w:rPr>
+                <w:spacing w:val="-1"/>
+              </w:rPr>
+              <w:t xml:space="preserve">Мобильное приложение, </w:t>
+            </w:r>
+            <w:r>
+              <w:rPr>
+                <w:spacing w:val="-1"/>
+              </w:rPr>
+              <w:lastRenderedPageBreak/>
+              <w:t>техническая документация.</w:t>
+            </w:r>
+          </w:p>
+        </w:tc>
+      </w:tr>
+      <w:tr>
+        <w:tc>
+          <w:tcPr>
+            <w:tcW w:w="522" w:type="dxa"/>
+            <w:shd w:val="clear" w:color="auto" w:fill="auto"/>
+          </w:tcPr>
+          <w:p>
+            <w:pPr>
+              <w:pStyle w:val="aa"/>
+              <w:ind w:firstLine="0"/>
+              <w:jc w:val="center"/>
+              <w:rPr>
+                <w:spacing w:val="-3"/>
+              </w:rPr>
+            </w:pPr>
+            <w:r>
+              <w:rPr>
+                <w:spacing w:val="-3"/>
+              </w:rPr>
+              <w:lastRenderedPageBreak/>
+              <w:t>6</w:t>
+            </w:r>
+          </w:p>
+        </w:tc>
+        <w:tc>
+          <w:tcPr>
+            <w:tcW w:w="4088" w:type="dxa"/>
+            <w:shd w:val="clear" w:color="auto" w:fill="auto"/>
+          </w:tcPr>
+          <w:p>
+            <w:pPr>
+              <w:pStyle w:val="aa"/>
+              <w:ind w:firstLine="0"/>
+              <w:rPr>
+                <w:spacing w:val="3"/>
+              </w:rPr>
+            </w:pPr>
+            <w:r>
+              <w:rPr>
+                <w:spacing w:val="5"/>
+              </w:rPr>
+              <w:t xml:space="preserve">Разработка графического интерфейса </w:t>
+            </w:r>
+            <w:r>
+              <w:rPr>
+                <w:spacing w:val="5"/>
+                <w:lang w:val="en-US"/>
+              </w:rPr>
+              <w:t>web</w:t>
+            </w:r>
+            <w:r>
+              <w:rPr>
+                <w:spacing w:val="5"/>
+              </w:rPr>
+              <w:t>-</w:t>
+            </w:r>
+            <w:r>
+              <w:rPr>
+                <w:spacing w:val="5"/>
+              </w:rPr>
+              <w:t>приложения системы.</w:t>
+            </w:r>
+          </w:p>
+        </w:tc>
+        <w:tc>
+          <w:tcPr>
+            <w:tcW w:w="1894" w:type="dxa"/>
+            <w:shd w:val="clear" w:color="auto" w:fill="auto"/>
+          </w:tcPr>
+          <w:p>
+            <w:pPr>
+              <w:pStyle w:val="aa"/>
+              <w:ind w:firstLine="0"/>
+              <w:rPr>
+                <w:spacing w:val="1"/>
+              </w:rPr>
+            </w:pPr>
+            <w:r>
+              <w:rPr>
+                <w:spacing w:val="6"/>
+              </w:rPr>
+              <w:t>27</w:t>
+            </w:r>
+            <w:r>
+              <w:rPr>
+                <w:spacing w:val="6"/>
+              </w:rPr>
+              <w:t>.</w:t>
+            </w:r>
+            <w:r>
+              <w:rPr>
+                <w:spacing w:val="6"/>
+              </w:rPr>
+              <w:t>0</w:t>
+            </w:r>
+            <w:r>
+              <w:rPr>
+                <w:spacing w:val="6"/>
+              </w:rPr>
+              <w:t>2</w:t>
+            </w:r>
+            <w:r>
+              <w:rPr>
+                <w:spacing w:val="6"/>
+              </w:rPr>
+              <w:t>.20</w:t>
+            </w:r>
+            <w:r>
+              <w:rPr>
+                <w:spacing w:val="6"/>
+              </w:rPr>
+              <w:t>2</w:t>
+            </w:r>
+            <w:r>
+              <w:rPr>
+                <w:spacing w:val="6"/>
+              </w:rPr>
+              <w:t>3</w:t>
+            </w:r>
+            <w:r>
+              <w:rPr>
+                <w:spacing w:val="6"/>
+              </w:rPr>
+              <w:t>-</w:t>
+            </w:r>
+            <w:r>
+              <w:rPr>
+                <w:spacing w:val="6"/>
+              </w:rPr>
+              <w:t>19</w:t>
+            </w:r>
+            <w:r>
+              <w:rPr>
+                <w:spacing w:val="6"/>
+              </w:rPr>
+              <w:t>.</w:t>
+            </w:r>
+            <w:r>
+              <w:rPr>
+                <w:spacing w:val="6"/>
+              </w:rPr>
+              <w:t>0</w:t>
+            </w:r>
+            <w:r>
+              <w:rPr>
+                <w:spacing w:val="6"/>
+              </w:rPr>
+              <w:t>3</w:t>
+            </w:r>
+            <w:r>
+              <w:rPr>
+                <w:spacing w:val="6"/>
+              </w:rPr>
+              <w:t>.20</w:t>
+            </w:r>
+            <w:r>
+              <w:rPr>
+                <w:spacing w:val="6"/>
+              </w:rPr>
+              <w:t>2</w:t>
+            </w:r>
+            <w:r>
+              <w:rPr>
+                <w:spacing w:val="6"/>
+              </w:rPr>
+              <w:t>3</w:t>
+            </w:r>
+          </w:p>
+        </w:tc>
+        <w:tc>
+          <w:tcPr>
+            <w:tcW w:w="2841" w:type="dxa"/>
+            <w:shd w:val="clear" w:color="auto" w:fill="auto"/>
+          </w:tcPr>
+          <w:p>
+            <w:pPr>
+              <w:pStyle w:val="aa"/>
+              <w:ind w:firstLine="0"/>
+              <w:rPr>
+                <w:spacing w:val="-1"/>
+              </w:rPr>
+            </w:pPr>
+            <w:r>
+              <w:rPr>
+                <w:spacing w:val="-1"/>
+              </w:rPr>
+              <w:t xml:space="preserve">Описание графического интерфейса </w:t>
+            </w:r>
+            <w:r>
+              <w:rPr>
+                <w:spacing w:val="-1"/>
+                <w:lang w:val="en-US"/>
+              </w:rPr>
+              <w:t>web</w:t>
+            </w:r>
+            <w:r>
+              <w:rPr>
+                <w:spacing w:val="-1"/>
+              </w:rPr>
+              <w:t>-</w:t>
+            </w:r>
+            <w:r>
+              <w:rPr>
+                <w:spacing w:val="-1"/>
+              </w:rPr>
+              <w:t>приложения.</w:t>
+            </w:r>
+          </w:p>
+        </w:tc>
+      </w:tr>
+      <w:tr>
+        <w:tc>
+          <w:tcPr>
+            <w:tcW w:w="522" w:type="dxa"/>
+            <w:shd w:val="clear" w:color="auto" w:fill="auto"/>
+          </w:tcPr>
+          <w:p>
+            <w:pPr>
+              <w:pStyle w:val="aa"/>
+              <w:ind w:firstLine="0"/>
+              <w:jc w:val="center"/>
+              <w:rPr>
+                <w:spacing w:val="-3"/>
+                <w:lang w:val="en-US"/>
+              </w:rPr>
+            </w:pPr>
+            <w:r>
+              <w:rPr>
+                <w:spacing w:val="-3"/>
+                <w:lang w:val="en-US"/>
+              </w:rPr>
+              <w:t>7</w:t>
+            </w:r>
+          </w:p>
+        </w:tc>
+        <w:tc>
+          <w:tcPr>
+            <w:tcW w:w="4088" w:type="dxa"/>
+            <w:shd w:val="clear" w:color="auto" w:fill="auto"/>
+          </w:tcPr>
+          <w:p>
+            <w:pPr>
+              <w:pStyle w:val="aa"/>
+              <w:ind w:firstLine="0"/>
+              <w:rPr>
+                <w:spacing w:val="5"/>
+              </w:rPr>
+            </w:pPr>
+            <w:r>
+              <w:rPr>
+                <w:spacing w:val="5"/>
+              </w:rPr>
+              <w:t xml:space="preserve">Реализация внутренних систем </w:t>
+            </w:r>
+            <w:r>
+              <w:rPr>
+                <w:spacing w:val="5"/>
+                <w:lang w:val="en-US"/>
+              </w:rPr>
+              <w:t>web</w:t>
+            </w:r>
+            <w:r>
+              <w:rPr>
+                <w:spacing w:val="5"/>
+              </w:rPr>
+              <w:t>-</w:t>
+            </w:r>
+            <w:r>
+              <w:rPr>
+                <w:spacing w:val="5"/>
+              </w:rPr>
+              <w:t xml:space="preserve">приложения, интеграция с </w:t>
+            </w:r>
+            <w:proofErr w:type="spellStart"/>
+            <w:r>
+              <w:rPr>
+                <w:spacing w:val="5"/>
+                <w:lang w:val="en-US"/>
+              </w:rPr>
+              <w:t>api</w:t>
+            </w:r>
+            <w:proofErr w:type="spellEnd"/>
+            <w:r>
+              <w:rPr>
+                <w:spacing w:val="5"/>
+              </w:rPr>
+              <w:t>, создание технической документации.</w:t>
+            </w:r>
+          </w:p>
+        </w:tc>
+        <w:tc>
+          <w:tcPr>
+            <w:tcW w:w="1894" w:type="dxa"/>
+            <w:shd w:val="clear" w:color="auto" w:fill="auto"/>
+          </w:tcPr>
+          <w:p>
+            <w:pPr>
+              <w:pStyle w:val="aa"/>
+              <w:ind w:firstLine="0"/>
+              <w:rPr>
+                <w:spacing w:val="6"/>
+              </w:rPr>
+            </w:pPr>
+            <w:r>
+              <w:rPr>
+                <w:spacing w:val="6"/>
+              </w:rPr>
+              <w:t>20</w:t>
+            </w:r>
+            <w:r>
+              <w:rPr>
+                <w:spacing w:val="6"/>
+              </w:rPr>
+              <w:t>.</w:t>
+            </w:r>
+            <w:r>
+              <w:rPr>
+                <w:spacing w:val="6"/>
+              </w:rPr>
+              <w:t>0</w:t>
+            </w:r>
+            <w:r>
+              <w:rPr>
+                <w:spacing w:val="6"/>
+              </w:rPr>
+              <w:t>3</w:t>
+            </w:r>
+            <w:r>
+              <w:rPr>
+                <w:spacing w:val="6"/>
+              </w:rPr>
+              <w:t>.20</w:t>
+            </w:r>
+            <w:r>
+              <w:rPr>
+                <w:spacing w:val="6"/>
+              </w:rPr>
+              <w:t>23</w:t>
+            </w:r>
+            <w:r>
+              <w:rPr>
+                <w:spacing w:val="6"/>
+              </w:rPr>
+              <w:t>-</w:t>
+            </w:r>
+            <w:r>
+              <w:rPr>
+                <w:spacing w:val="6"/>
+              </w:rPr>
+              <w:t>16</w:t>
+            </w:r>
+            <w:r>
+              <w:rPr>
+                <w:spacing w:val="6"/>
+              </w:rPr>
+              <w:t>.</w:t>
+            </w:r>
+            <w:r>
+              <w:rPr>
+                <w:spacing w:val="6"/>
+              </w:rPr>
+              <w:t>04</w:t>
+            </w:r>
+            <w:r>
+              <w:rPr>
+                <w:spacing w:val="6"/>
+              </w:rPr>
+              <w:t>.20</w:t>
+            </w:r>
+            <w:r>
+              <w:rPr>
+                <w:spacing w:val="6"/>
+              </w:rPr>
+              <w:t>23</w:t>
+            </w:r>
+          </w:p>
+        </w:tc>
+        <w:tc>
+          <w:tcPr>
+            <w:tcW w:w="2841" w:type="dxa"/>
+            <w:shd w:val="clear" w:color="auto" w:fill="auto"/>
+          </w:tcPr>
+          <w:p>
+            <w:pPr>
+              <w:pStyle w:val="aa"/>
+              <w:ind w:firstLine="0"/>
+              <w:rPr>
+                <w:spacing w:val="-1"/>
+              </w:rPr>
+            </w:pPr>
+            <w:r>
+              <w:rPr>
+                <w:spacing w:val="-1"/>
+                <w:lang w:val="en-US"/>
+              </w:rPr>
+              <w:t>Web</w:t>
+            </w:r>
+            <w:r>
+              <w:rPr>
+                <w:spacing w:val="-1"/>
+              </w:rPr>
+              <w:t>-приложение, техническая документация.</w:t>
+            </w:r>
+          </w:p>
+        </w:tc>
+      </w:tr>
+      <w:tr>
+        <w:tc>
+          <w:tcPr>
+            <w:tcW w:w="522" w:type="dxa"/>
+            <w:shd w:val="clear" w:color="auto" w:fill="auto"/>
+          </w:tcPr>
+          <w:p>
+            <w:pPr>
+              <w:pStyle w:val="aa"/>
+              <w:ind w:firstLine="0"/>
+              <w:jc w:val="center"/>
+              <w:rPr>
+                <w:spacing w:val="-3"/>
+              </w:rPr>
+            </w:pPr>
+            <w:r>
+              <w:rPr>
+                <w:spacing w:val="-3"/>
+              </w:rPr>
+              <w:t>8</w:t>
+            </w:r>
+          </w:p>
+        </w:tc>
+        <w:tc>
+          <w:tcPr>
+            <w:tcW w:w="4088" w:type="dxa"/>
+            <w:shd w:val="clear" w:color="auto" w:fill="auto"/>
+          </w:tcPr>
+          <w:p>
+            <w:pPr>
+              <w:pStyle w:val="aa"/>
+              <w:ind w:firstLine="0"/>
+              <w:rPr>
+                <w:spacing w:val="5"/>
+              </w:rPr>
+            </w:pPr>
+            <w:r>
+              <w:rPr>
+                <w:spacing w:val="5"/>
+              </w:rPr>
+              <w:t>Тестирование</w:t>
+            </w:r>
+            <w:r>
+              <w:rPr>
+                <w:spacing w:val="5"/>
+              </w:rPr>
+              <w:t>, доработка системы.</w:t>
+            </w:r>
+          </w:p>
+        </w:tc>
+        <w:tc>
+          <w:tcPr>
+            <w:tcW w:w="1894" w:type="dxa"/>
+            <w:shd w:val="clear" w:color="auto" w:fill="auto"/>
+          </w:tcPr>
+          <w:p>
+            <w:pPr>
+              <w:pStyle w:val="aa"/>
+              <w:ind w:firstLine="0"/>
+              <w:rPr>
+                <w:spacing w:val="6"/>
+              </w:rPr>
+            </w:pPr>
+            <w:r>
+              <w:rPr>
+                <w:spacing w:val="6"/>
+              </w:rPr>
+              <w:t>17</w:t>
+            </w:r>
+            <w:r>
+              <w:rPr>
+                <w:spacing w:val="6"/>
+              </w:rPr>
+              <w:t>.</w:t>
+            </w:r>
+            <w:r>
+              <w:rPr>
+                <w:spacing w:val="6"/>
+              </w:rPr>
+              <w:t>04</w:t>
+            </w:r>
+            <w:r>
+              <w:rPr>
+                <w:spacing w:val="6"/>
+              </w:rPr>
+              <w:t>.20</w:t>
+            </w:r>
+            <w:r>
+              <w:rPr>
+                <w:spacing w:val="6"/>
+              </w:rPr>
+              <w:t>23</w:t>
+            </w:r>
+            <w:r>
+              <w:rPr>
+                <w:spacing w:val="6"/>
+              </w:rPr>
+              <w:t>-</w:t>
+            </w:r>
+            <w:r>
+              <w:rPr>
+                <w:spacing w:val="6"/>
+              </w:rPr>
+              <w:t>1</w:t>
+            </w:r>
+            <w:r>
+              <w:rPr>
+                <w:spacing w:val="6"/>
+              </w:rPr>
+              <w:t>4</w:t>
+            </w:r>
+            <w:r>
+              <w:rPr>
+                <w:spacing w:val="6"/>
+              </w:rPr>
+              <w:t>.</w:t>
+            </w:r>
+            <w:r>
+              <w:rPr>
+                <w:spacing w:val="6"/>
+              </w:rPr>
+              <w:t>0</w:t>
+            </w:r>
+            <w:r>
+              <w:rPr>
+                <w:spacing w:val="6"/>
+              </w:rPr>
+              <w:t>5</w:t>
+            </w:r>
+            <w:r>
+              <w:rPr>
+                <w:spacing w:val="6"/>
+              </w:rPr>
+              <w:t>.20</w:t>
+            </w:r>
+            <w:r>
+              <w:rPr>
+                <w:spacing w:val="6"/>
+              </w:rPr>
+              <w:t>23</w:t>
+            </w:r>
+          </w:p>
+        </w:tc>
+        <w:tc>
+          <w:tcPr>
+            <w:tcW w:w="2841" w:type="dxa"/>
+            <w:shd w:val="clear" w:color="auto" w:fill="auto"/>
+          </w:tcPr>
+          <w:p>
+            <w:pPr>
+              <w:pStyle w:val="aa"/>
+              <w:ind w:firstLine="0"/>
+              <w:rPr>
+                <w:spacing w:val="-1"/>
+              </w:rPr>
+            </w:pPr>
+            <w:r>
+              <w:rPr>
+                <w:spacing w:val="-1"/>
+              </w:rPr>
+              <w:t>Результаты тестирования.</w:t>
+            </w:r>
+          </w:p>
+        </w:tc>
+      </w:tr>
+      <w:tr>
+        <w:tc>
+          <w:tcPr>
+            <w:tcW w:w="522" w:type="dxa"/>
+            <w:shd w:val="clear" w:color="auto" w:fill="auto"/>
+          </w:tcPr>
+          <w:p>
+            <w:pPr>
+              <w:pStyle w:val="aa"/>
+              <w:ind w:firstLine="0"/>
+              <w:jc w:val="center"/>
+              <w:rPr>
+                <w:spacing w:val="-3"/>
+              </w:rPr>
+            </w:pPr>
+            <w:r>
+              <w:rPr>
+                <w:spacing w:val="-3"/>
+              </w:rPr>
+              <w:t>9</w:t>
+            </w:r>
+          </w:p>
+        </w:tc>
+        <w:tc>
+          <w:tcPr>
+            <w:tcW w:w="4088" w:type="dxa"/>
+            <w:shd w:val="clear" w:color="auto" w:fill="auto"/>
+          </w:tcPr>
+          <w:p>
+            <w:pPr>
+              <w:pStyle w:val="aa"/>
+              <w:ind w:firstLine="0"/>
+              <w:rPr>
+                <w:spacing w:val="5"/>
+              </w:rPr>
+            </w:pPr>
+            <w:r>
+              <w:rPr>
+                <w:spacing w:val="5"/>
+              </w:rPr>
+              <w:t>Ввод системы в эксплуатацию.</w:t>
+            </w:r>
+          </w:p>
+        </w:tc>
+        <w:tc>
+          <w:tcPr>
+            <w:tcW w:w="1894" w:type="dxa"/>
+            <w:shd w:val="clear" w:color="auto" w:fill="auto"/>
+          </w:tcPr>
+          <w:p>
+            <w:pPr>
+              <w:pStyle w:val="aa"/>
+              <w:ind w:firstLine="0"/>
+              <w:rPr>
+                <w:spacing w:val="6"/>
+              </w:rPr>
+            </w:pPr>
+            <w:r>
+              <w:rPr>
+                <w:spacing w:val="6"/>
+              </w:rPr>
+              <w:t>15.05.2023-21.05.2023</w:t>
+            </w:r>
+          </w:p>
+        </w:tc>
+        <w:tc>
+          <w:tcPr>
+            <w:tcW w:w="2841" w:type="dxa"/>
+            <w:shd w:val="clear" w:color="auto" w:fill="auto"/>
+          </w:tcPr>
+          <w:p>
+            <w:pPr>
+              <w:pStyle w:val="aa"/>
+              <w:ind w:firstLine="0"/>
+              <w:rPr>
+                <w:spacing w:val="-1"/>
+              </w:rPr>
+            </w:pPr>
+            <w:r>
+              <w:rPr>
+                <w:spacing w:val="-1"/>
+              </w:rPr>
+              <w:t>Функционирующая информационная система.</w:t>
+            </w:r>
+          </w:p>
+        </w:tc>
+      </w:tr>
+    </w:tbl>
+    <w:p>
+      <w:pPr>
+        <w:pStyle w:val="aa"/>
+      </w:pPr>
+      <w:r>
+        <w:t>По окончанию каждого этапа заказчику будет предоставлен отчёт о выполненной работе.</w:t>
+      </w:r>
     </w:p>
     <w:p>
       <w:pPr>
-        <w:pStyle w:val="23"/>
-      </w:pPr>
-      <w:r>
-        <w:t xml:space="preserve">1.7 </w:t>
-      </w:r>
-      <w:r>
-        <w:t>Порядок контроля и приемки</w:t>
-      </w:r>
+        <w:pStyle w:val="aa"/>
+      </w:pPr>
     </w:p>
     <w:p>
       <w:pPr>
-        <w:pStyle w:val="3"/>
-      </w:pPr>
-      <w:r>
-        <w:t xml:space="preserve">1.7.1 </w:t>
-      </w:r>
-      <w:r>
-        <w:t>Сдача-приемка работ</w:t>
+        <w:pStyle w:val="23"/>
+      </w:pPr>
+      <w:r>
+        <w:t xml:space="preserve">1.7 </w:t>
+      </w:r>
+      <w:r>
+        <w:t>Порядок контроля и приемки</w:t>
       </w:r>
     </w:p>
     <w:p>
       <w:pPr>
-        <w:pStyle w:val="a9"/>
-      </w:pPr>
+        <w:pStyle w:val="3"/>
+      </w:pPr>
+      <w:r>
+        <w:t xml:space="preserve">1.7.1 </w:t>
+      </w:r>
+      <w:r>
+        <w:t>Сдача-приемка работ</w:t>
+      </w:r>
     </w:p>
     <w:p>
       <w:pPr>
-        <w:pStyle w:val="3"/>
-      </w:pPr>
-      <w:r>
-        <w:t xml:space="preserve">1.7.2 </w:t>
-      </w:r>
-      <w:r>
-        <w:t>Предварительные испытания</w:t>
+        <w:pStyle w:val="aa"/>
+      </w:pPr>
+      <w:r>
+        <w:t>Сдача-приёмка работ производится поэтапно, в соответствии с Календарным графиком. Основанием для сдачи-приёмки работ служит Отчёт о завершении работ по этапу.</w:t>
       </w:r>
     </w:p>
     <w:p>
       <w:pPr>
-        <w:pStyle w:val="a9"/>
-      </w:pPr>
+        <w:pStyle w:val="3"/>
+      </w:pPr>
+      <w:r>
+        <w:t xml:space="preserve">1.7.2 </w:t>
+      </w:r>
+      <w:r>
+        <w:t>Предварительные испытания</w:t>
+      </w:r>
     </w:p>
     <w:p>
       <w:pPr>
-        <w:pStyle w:val="3"/>
-      </w:pPr>
-      <w:r>
-        <w:t xml:space="preserve">1.7.3 </w:t>
-      </w:r>
-      <w:r>
-        <w:t>Опытная эксплуатация</w:t>
+        <w:pStyle w:val="aa"/>
+      </w:pPr>
+      <w:r>
+        <w:t>При сдаче-приёмке готовой информационной системы «Регистрация на мероприятия», создаваемой в рамках настоящей работы, проводятся предварительные испытания с целью подтверждения работоспособности соответствующей системы и соответствия требованиям ТЗ. Предварительные испытания должны проводиться представителями Заказчика по программе тестирования, составленной Исполнителем и согласованной с Заказчиком.</w:t>
       </w:r>
     </w:p>
     <w:p>
       <w:pPr>
-        <w:pStyle w:val="a9"/>
-      </w:pPr>
+        <w:pStyle w:val="aa"/>
+      </w:pPr>
+      <w:r>
+        <w:t>По итогам испытаний по мере необходимости Исполнителем проводится корректировка проектной и эксплуатационной документации и устранение выявленных недостатков программного обеспечения.</w:t>
+      </w:r>
     </w:p>
     <w:p>
       <w:pPr>
-        <w:pStyle w:val="23"/>
-      </w:pPr>
-      <w:r>
-        <w:t xml:space="preserve">1.8 </w:t>
-      </w:r>
-      <w:r>
-        <w:t>Требования к программной документации</w:t>
+        <w:pStyle w:val="3"/>
+      </w:pPr>
+      <w:r>
+        <w:t>1.7.3 Опытная эксплуатация</w:t>
       </w:r>
     </w:p>
     <w:p>
       <w:pPr>
-        <w:pStyle w:val="a9"/>
-      </w:pPr>
+        <w:pStyle w:val="aa"/>
+      </w:pPr>
+      <w:r>
+        <w:t>Передача системы в опытную эксплуатацию производится приемо-сдаточной комиссией на основании положительного заключения, сделанного по итогам предварительных испытаний.</w:t>
+      </w:r>
     </w:p>
     <w:p>
       <w:pPr>
-        <w:pStyle w:val="23"/>
-      </w:pPr>
-      <w:r>
-        <w:t xml:space="preserve">1.9 </w:t>
-      </w:r>
-      <w:r>
-        <w:t>Приложения</w:t>
+        <w:pStyle w:val="aa"/>
+      </w:pPr>
+      <w:r>
+        <w:t>Опытная эксплуатация должна проводиться на технических средствах Заказчика.</w:t>
       </w:r>
     </w:p>
     <w:p>
       <w:pPr>
-        <w:pStyle w:val="a9"/>
+        <w:pStyle w:val="23"/>
+      </w:pPr>
+      <w:r>
+        <w:t xml:space="preserve">1.8 </w:t>
+      </w:r>
+      <w:r>
+        <w:t xml:space="preserve">Требования к </w:t>
+      </w:r>
+      <w:r>
+        <w:t>документированию</w:t>
+      </w:r>
+    </w:p>
+    <w:p>
+      <w:pPr>
+        <w:pStyle w:val="aa"/>
+      </w:pPr>
+      <w:r>
+        <w:t>Документирование разработчиком производится на основе требований:</w:t>
+      </w:r>
+    </w:p>
+    <w:p>
+      <w:pPr>
+        <w:pStyle w:val="aa"/>
+        <w:numPr>
+          <w:ilvl w:val="0"/>
+          <w:numId w:val="24"/>
+        </w:numPr>
+        <w:ind w:left="0" w:firstLine="709"/>
+      </w:pPr>
+      <w:r>
+        <w:lastRenderedPageBreak/>
+        <w:t>ГОСТ</w:t>
+      </w:r>
+      <w:r>
+        <w:t xml:space="preserve"> </w:t>
+      </w:r>
+      <w:r>
+        <w:t>Р 59793— 2021 (</w:t>
+      </w:r>
+      <w:r>
+        <w:t>Информационные технологии. Комплекс стандартов на автоматизированные системы. Автоматизированные системы. Стадии создания</w:t>
+      </w:r>
+      <w:r>
+        <w:t>)</w:t>
+      </w:r>
+      <w:r>
+        <w:t>;</w:t>
+      </w:r>
+    </w:p>
+    <w:p>
+      <w:pPr>
+        <w:pStyle w:val="aa"/>
+        <w:numPr>
+          <w:ilvl w:val="0"/>
+          <w:numId w:val="24"/>
+        </w:numPr>
+        <w:ind w:left="0" w:firstLine="709"/>
+      </w:pPr>
+      <w:r>
+        <w:t>ГОСТ Р 59795— 2021 (</w:t>
+      </w:r>
+      <w:r>
+        <w:t>Автоматизированные системы. Требования к содержанию документов</w:t>
+      </w:r>
+      <w:r>
+        <w:t>)</w:t>
+      </w:r>
+      <w:r>
+        <w:t>;</w:t>
+      </w:r>
+    </w:p>
+    <w:p>
+      <w:pPr>
+        <w:pStyle w:val="aa"/>
+        <w:numPr>
+          <w:ilvl w:val="0"/>
+          <w:numId w:val="24"/>
+        </w:numPr>
+        <w:ind w:left="0" w:firstLine="709"/>
+      </w:pPr>
+      <w:r>
+        <w:t>ГОСТ 34.201-89 (Информационная технология. Комплекс стандартов на автоматизированные системы. Виды, комплектность и обозначение документов при создании автоматизированных систем).</w:t>
+      </w:r>
+    </w:p>
+    <w:p>
+      <w:pPr>
+        <w:pStyle w:val="aa"/>
+      </w:pPr>
+      <w:r>
+        <w:t>А также, документирование регулируется перечнем документов, приведенных в таблице ниже.</w:t>
+      </w:r>
+    </w:p>
+    <w:p>
+      <w:pPr>
+        <w:pStyle w:val="aa"/>
+      </w:pPr>
+    </w:p>
+    <w:p>
+      <w:pPr>
+        <w:pStyle w:val="aa"/>
+      </w:pPr>
+      <w:r>
+        <w:t xml:space="preserve">Таблица </w:t>
+      </w:r>
+      <w:r>
+        <w:t>3</w:t>
+      </w:r>
+      <w:r>
+        <w:t xml:space="preserve"> – </w:t>
+      </w:r>
+      <w:r>
+        <w:t>Требования к документированию</w:t>
+      </w:r>
+    </w:p>
+    <w:tbl>
+      <w:tblPr>
+        <w:tblStyle w:val="af1"/>
+        <w:tblW w:w="9351" w:type="dxa"/>
+        <w:tblLook w:val="04A0" w:firstRow="1" w:lastRow="0" w:firstColumn="1" w:lastColumn="0" w:noHBand="0" w:noVBand="1"/>
+      </w:tblPr>
+      <w:tblGrid>
+        <w:gridCol w:w="3823"/>
+        <w:gridCol w:w="5528"/>
+      </w:tblGrid>
+      <w:tr>
+        <w:tc>
+          <w:tcPr>
+            <w:tcW w:w="3823" w:type="dxa"/>
+          </w:tcPr>
+          <w:p>
+            <w:pPr>
+              <w:pStyle w:val="af4"/>
+              <w:ind w:firstLine="0"/>
+              <w:jc w:val="center"/>
+              <w:rPr>
+                <w:b/>
+                <w:bCs/>
+              </w:rPr>
+            </w:pPr>
+            <w:r>
+              <w:rPr>
+                <w:b/>
+                <w:bCs/>
+              </w:rPr>
+              <w:t>Этап</w:t>
+            </w:r>
+          </w:p>
+        </w:tc>
+        <w:tc>
+          <w:tcPr>
+            <w:tcW w:w="5528" w:type="dxa"/>
+          </w:tcPr>
+          <w:p>
+            <w:pPr>
+              <w:pStyle w:val="af4"/>
+              <w:ind w:firstLine="0"/>
+              <w:jc w:val="center"/>
+              <w:rPr>
+                <w:b/>
+                <w:bCs/>
+              </w:rPr>
+            </w:pPr>
+            <w:r>
+              <w:rPr>
+                <w:b/>
+                <w:bCs/>
+              </w:rPr>
+              <w:t>Документ</w:t>
+            </w:r>
+          </w:p>
+        </w:tc>
+      </w:tr>
+      <w:tr>
+        <w:tc>
+          <w:tcPr>
+            <w:tcW w:w="3823" w:type="dxa"/>
+          </w:tcPr>
+          <w:p>
+            <w:pPr>
+              <w:pStyle w:val="af4"/>
+              <w:ind w:firstLine="0"/>
+            </w:pPr>
+            <w:r>
+              <w:rPr>
+                <w:rFonts w:eastAsia="Calibri"/>
+              </w:rPr>
+              <w:t>Т</w:t>
+            </w:r>
+            <w:r>
+              <w:t>ехническое проектирование</w:t>
+            </w:r>
+          </w:p>
+        </w:tc>
+        <w:tc>
+          <w:tcPr>
+            <w:tcW w:w="5528" w:type="dxa"/>
+          </w:tcPr>
+          <w:p>
+            <w:pPr>
+              <w:pStyle w:val="af4"/>
+              <w:ind w:firstLine="0"/>
+            </w:pPr>
+            <w:r>
+              <w:t>техническое задание</w:t>
+            </w:r>
+          </w:p>
+          <w:p>
+            <w:pPr>
+              <w:pStyle w:val="af4"/>
+              <w:ind w:firstLine="0"/>
+            </w:pPr>
+            <w:r>
+              <w:t>технический проект</w:t>
+            </w:r>
+          </w:p>
+          <w:p>
+            <w:pPr>
+              <w:pStyle w:val="af4"/>
+              <w:ind w:firstLine="0"/>
+            </w:pPr>
+            <w:r>
+              <w:t>шаблоны графического интерфейса</w:t>
+            </w:r>
+          </w:p>
+          <w:p>
+            <w:pPr>
+              <w:pStyle w:val="af4"/>
+              <w:ind w:firstLine="0"/>
+            </w:pPr>
+            <w:r>
+              <w:t>схема функциональной структуры</w:t>
+            </w:r>
+          </w:p>
+          <w:p>
+            <w:pPr>
+              <w:pStyle w:val="af4"/>
+              <w:ind w:firstLine="0"/>
+            </w:pPr>
+            <w:r>
+              <w:t>описание программного обеспечения</w:t>
+            </w:r>
+          </w:p>
+        </w:tc>
+      </w:tr>
+      <w:tr>
+        <w:tc>
+          <w:tcPr>
+            <w:tcW w:w="3823" w:type="dxa"/>
+          </w:tcPr>
+          <w:p>
+            <w:pPr>
+              <w:pStyle w:val="af4"/>
+              <w:ind w:firstLine="0"/>
+            </w:pPr>
+            <w:r>
+              <w:rPr>
+                <w:rFonts w:eastAsia="Calibri"/>
+              </w:rPr>
+              <w:t>Разработка программной части</w:t>
+            </w:r>
+          </w:p>
+        </w:tc>
+        <w:tc>
+          <w:tcPr>
+            <w:tcW w:w="5528" w:type="dxa"/>
+          </w:tcPr>
+          <w:p>
+            <w:pPr>
+              <w:pStyle w:val="af4"/>
+              <w:ind w:firstLine="0"/>
+            </w:pPr>
+            <w:r>
+              <w:t>репозиторий проекта</w:t>
+            </w:r>
+          </w:p>
+          <w:p>
+            <w:pPr>
+              <w:pStyle w:val="af4"/>
+              <w:ind w:firstLine="0"/>
+            </w:pPr>
+            <w:r>
+              <w:t>руководство пользователя</w:t>
+            </w:r>
+          </w:p>
+          <w:p>
+            <w:pPr>
+              <w:pStyle w:val="af4"/>
+              <w:ind w:firstLine="0"/>
+            </w:pPr>
+            <w:r>
+              <w:t>техническая документация информационной системы</w:t>
+            </w:r>
+          </w:p>
+        </w:tc>
+      </w:tr>
+    </w:tbl>
+    <w:p>
+      <w:pPr>
+        <w:pStyle w:val="aa"/>
+        <w:ind w:firstLine="0"/>
       </w:pPr>
     </w:p>
     <w:sectPr>
@@ -3254,6 +5236,128 @@
     </w:lvl>
   </w:abstractNum>
   <w:abstractNum w:abstractNumId="3" w15:restartNumberingAfterBreak="0">
+    <w:nsid w:val="05257DFE"/>
+    <w:multiLevelType w:val="multilevel"/>
+    <w:tmpl w:val="96C696B0"/>
+    <w:lvl w:ilvl="0">
+      <w:start w:val="1"/>
+      <w:numFmt w:val="bullet"/>
+      <w:suff w:val="space"/>
+      <w:lvlText w:val=""/>
+      <w:lvlJc w:val="left"/>
+      <w:pPr>
+        <w:ind w:left="709" w:firstLine="0"/>
+      </w:pPr>
+      <w:rPr>
+        <w:rFonts w:ascii="Symbol" w:hAnsi="Symbol" w:hint="default"/>
+      </w:rPr>
+    </w:lvl>
+    <w:lvl w:ilvl="1">
+      <w:start w:val="1"/>
+      <w:numFmt w:val="bullet"/>
+      <w:suff w:val="space"/>
+      <w:lvlText w:val=""/>
+      <w:lvlJc w:val="left"/>
+      <w:pPr>
+        <w:ind w:left="709" w:firstLine="0"/>
+      </w:pPr>
+      <w:rPr>
+        <w:rFonts w:ascii="Symbol" w:hAnsi="Symbol" w:hint="default"/>
+      </w:rPr>
+    </w:lvl>
+    <w:lvl w:ilvl="2">
+      <w:start w:val="1"/>
+      <w:numFmt w:val="decimal"/>
+      <w:isLgl/>
+      <w:lvlText w:val="%1.%2.%3."/>
+      <w:lvlJc w:val="left"/>
+      <w:pPr>
+        <w:ind w:left="709" w:firstLine="0"/>
+      </w:pPr>
+      <w:rPr>
+        <w:rFonts w:hint="default"/>
+      </w:rPr>
+    </w:lvl>
+    <w:lvl w:ilvl="3">
+      <w:start w:val="1"/>
+      <w:numFmt w:val="decimal"/>
+      <w:isLgl/>
+      <w:lvlText w:val="%1.%2.%3.%4."/>
+      <w:lvlJc w:val="left"/>
+      <w:pPr>
+        <w:ind w:left="709" w:firstLine="0"/>
+      </w:pPr>
+      <w:rPr>
+        <w:rFonts w:hint="default"/>
+      </w:rPr>
+    </w:lvl>
+    <w:lvl w:ilvl="4">
+      <w:start w:val="1"/>
+      <w:numFmt w:val="decimal"/>
+      <w:isLgl/>
+      <w:lvlText w:val="%1.%2.%3.%4.%5."/>
+      <w:lvlJc w:val="left"/>
+      <w:pPr>
+        <w:ind w:left="709" w:firstLine="0"/>
+      </w:pPr>
+      <w:rPr>
+        <w:rFonts w:hint="default"/>
+      </w:rPr>
+    </w:lvl>
+    <w:lvl w:ilvl="5">
+      <w:start w:val="1"/>
+      <w:numFmt w:val="decimal"/>
+      <w:isLgl/>
+      <w:lvlText w:val="%1.%2.%3.%4.%5.%6."/>
+      <w:lvlJc w:val="left"/>
+      <w:pPr>
+        <w:ind w:left="709" w:firstLine="0"/>
+      </w:pPr>
+      <w:rPr>
+        <w:rFonts w:hint="default"/>
+      </w:rPr>
+    </w:lvl>
+    <w:lvl w:ilvl="6">
+      <w:start w:val="1"/>
+      <w:numFmt w:val="decimal"/>
+      <w:isLgl/>
+      <w:lvlText w:val="%1.%2.%3.%4.%5.%6.%7."/>
+      <w:lvlJc w:val="left"/>
+      <w:pPr>
+        <w:ind w:left="709" w:firstLine="0"/>
+      </w:pPr>
+      <w:rPr>
+        <w:rFonts w:hint="default"/>
+      </w:rPr>
+    </w:lvl>
+    <w:lvl w:ilvl="7">
+      <w:start w:val="1"/>
+      <w:numFmt w:val="decimal"/>
+      <w:isLgl/>
+      <w:lvlText w:val="%1.%2.%3.%4.%5.%6.%7.%8."/>
+      <w:lvlJc w:val="left"/>
+      <w:pPr>
+        <w:ind w:left="709" w:firstLine="0"/>
+      </w:pPr>
+      <w:rPr>
+        <w:rFonts w:hint="default"/>
+      </w:rPr>
+    </w:lvl>
+    <w:lvl w:ilvl="8">
+      <w:start w:val="1"/>
+      <w:numFmt w:val="decimal"/>
+      <w:isLgl/>
+      <w:lvlText w:val="%1.%2.%3.%4.%5.%6.%7.%8.%9."/>
+      <w:lvlJc w:val="left"/>
+      <w:pPr>
+        <w:ind w:left="709" w:firstLine="0"/>
+      </w:pPr>
+      <w:rPr>
+        <w:rFonts w:hint="default"/>
+      </w:rPr>
+    </w:lvl>
+  </w:abstractNum>
+  <w:abstractNum w:abstractNumId="4" w15:restartNumberingAfterBreak="0">
     <w:nsid w:val="13EB46FD"/>
     <w:multiLevelType w:val="hybridMultilevel"/>
     <w:tmpl w:val="7B0C1236"/>
@@ -3342,7 +5446,7 @@
       </w:pPr>
     </w:lvl>
   </w:abstractNum>
-  <w:abstractNum w:abstractNumId="4" w15:restartNumberingAfterBreak="0">
+  <w:abstractNum w:abstractNumId="5" w15:restartNumberingAfterBreak="0">
     <w:nsid w:val="1DEC1162"/>
     <w:multiLevelType w:val="multilevel"/>
     <w:tmpl w:val="329263B0"/>
@@ -3455,7 +5559,7 @@
       </w:rPr>
     </w:lvl>
   </w:abstractNum>
-  <w:abstractNum w:abstractNumId="5" w15:restartNumberingAfterBreak="0">
+  <w:abstractNum w:abstractNumId="6" w15:restartNumberingAfterBreak="0">
     <w:nsid w:val="20341777"/>
     <w:multiLevelType w:val="multilevel"/>
     <w:tmpl w:val="4FC2535A"/>
@@ -3576,7 +5680,7 @@
       </w:rPr>
     </w:lvl>
   </w:abstractNum>
-  <w:abstractNum w:abstractNumId="6" w15:restartNumberingAfterBreak="0">
+  <w:abstractNum w:abstractNumId="7" w15:restartNumberingAfterBreak="0">
     <w:nsid w:val="225B3C9D"/>
     <w:multiLevelType w:val="hybridMultilevel"/>
     <w:tmpl w:val="B69C2442"/>
@@ -3665,7 +5769,7 @@
       </w:pPr>
     </w:lvl>
   </w:abstractNum>
-  <w:abstractNum w:abstractNumId="7" w15:restartNumberingAfterBreak="0">
+  <w:abstractNum w:abstractNumId="8" w15:restartNumberingAfterBreak="0">
     <w:nsid w:val="26D626D7"/>
     <w:multiLevelType w:val="hybridMultilevel"/>
     <w:tmpl w:val="5FB6236C"/>
@@ -3754,7 +5858,7 @@
       </w:pPr>
     </w:lvl>
   </w:abstractNum>
-  <w:abstractNum w:abstractNumId="8" w15:restartNumberingAfterBreak="0">
+  <w:abstractNum w:abstractNumId="9" w15:restartNumberingAfterBreak="0">
     <w:nsid w:val="28086512"/>
     <w:multiLevelType w:val="hybridMultilevel"/>
     <w:tmpl w:val="55809732"/>
@@ -3843,13 +5947,13 @@
       </w:pPr>
     </w:lvl>
   </w:abstractNum>
-  <w:abstractNum w:abstractNumId="9" w15:restartNumberingAfterBreak="0">
+  <w:abstractNum w:abstractNumId="10" w15:restartNumberingAfterBreak="0">
     <w:nsid w:val="2FB97942"/>
     <w:multiLevelType w:val="multilevel"/>
     <w:tmpl w:val="6AD4E86C"/>
     <w:numStyleLink w:val="a1"/>
   </w:abstractNum>
-  <w:abstractNum w:abstractNumId="10" w15:restartNumberingAfterBreak="0">
+  <w:abstractNum w:abstractNumId="11" w15:restartNumberingAfterBreak="0">
     <w:nsid w:val="30417CC1"/>
     <w:multiLevelType w:val="hybridMultilevel"/>
     <w:tmpl w:val="2A60FAB8"/>
@@ -3938,7 +6042,7 @@
       </w:pPr>
     </w:lvl>
   </w:abstractNum>
-  <w:abstractNum w:abstractNumId="11" w15:restartNumberingAfterBreak="0">
+  <w:abstractNum w:abstractNumId="12" w15:restartNumberingAfterBreak="0">
     <w:nsid w:val="30F01441"/>
     <w:multiLevelType w:val="hybridMultilevel"/>
     <w:tmpl w:val="55809732"/>
@@ -4027,7 +6131,7 @@
       </w:pPr>
     </w:lvl>
   </w:abstractNum>
-  <w:abstractNum w:abstractNumId="12" w15:restartNumberingAfterBreak="0">
+  <w:abstractNum w:abstractNumId="13" w15:restartNumberingAfterBreak="0">
     <w:nsid w:val="3231384B"/>
     <w:multiLevelType w:val="hybridMultilevel"/>
     <w:tmpl w:val="5FB6236C"/>
@@ -4116,7 +6220,96 @@
       </w:pPr>
     </w:lvl>
   </w:abstractNum>
-  <w:abstractNum w:abstractNumId="13" w15:restartNumberingAfterBreak="0">
+  <w:abstractNum w:abstractNumId="14" w15:restartNumberingAfterBreak="0">
+    <w:nsid w:val="35A82914"/>
+    <w:multiLevelType w:val="hybridMultilevel"/>
+    <w:tmpl w:val="454E28F2"/>
+    <w:lvl w:ilvl="0" w:tplc="6CE292EE">
+      <w:start w:val="1"/>
+      <w:numFmt w:val="decimal"/>
+      <w:lvlText w:val="%1."/>
+      <w:lvlJc w:val="left"/>
+      <w:pPr>
+        <w:ind w:left="1778" w:hanging="360"/>
+      </w:pPr>
+      <w:rPr>
+        <w:rFonts w:hint="default"/>
+      </w:rPr>
+    </w:lvl>
+    <w:lvl w:ilvl="1" w:tplc="04190019" w:tentative="1">
+      <w:start w:val="1"/>
+      <w:numFmt w:val="lowerLetter"/>
+      <w:lvlText w:val="%2."/>
+      <w:lvlJc w:val="left"/>
+      <w:pPr>
+        <w:ind w:left="2149" w:hanging="360"/>
+      </w:pPr>
+    </w:lvl>
+    <w:lvl w:ilvl="2" w:tplc="0419001B" w:tentative="1">
+      <w:start w:val="1"/>
+      <w:numFmt w:val="lowerRoman"/>
+      <w:lvlText w:val="%3."/>
+      <w:lvlJc w:val="right"/>
+      <w:pPr>
+        <w:ind w:left="2869" w:hanging="180"/>
+      </w:pPr>
+    </w:lvl>
+    <w:lvl w:ilvl="3" w:tplc="0419000F" w:tentative="1">
+      <w:start w:val="1"/>
+      <w:numFmt w:val="decimal"/>
+      <w:lvlText w:val="%4."/>
+      <w:lvlJc w:val="left"/>
+      <w:pPr>
+        <w:ind w:left="3589" w:hanging="360"/>
+      </w:pPr>
+    </w:lvl>
+    <w:lvl w:ilvl="4" w:tplc="04190019" w:tentative="1">
+      <w:start w:val="1"/>
+      <w:numFmt w:val="lowerLetter"/>
+      <w:lvlText w:val="%5."/>
+      <w:lvlJc w:val="left"/>
+      <w:pPr>
+        <w:ind w:left="4309" w:hanging="360"/>
+      </w:pPr>
+    </w:lvl>
+    <w:lvl w:ilvl="5" w:tplc="0419001B" w:tentative="1">
+      <w:start w:val="1"/>
+      <w:numFmt w:val="lowerRoman"/>
+      <w:lvlText w:val="%6."/>
+      <w:lvlJc w:val="right"/>
+      <w:pPr>
+        <w:ind w:left="5029" w:hanging="180"/>
+      </w:pPr>
+    </w:lvl>
+    <w:lvl w:ilvl="6" w:tplc="0419000F" w:tentative="1">
+      <w:start w:val="1"/>
+      <w:numFmt w:val="decimal"/>
+      <w:lvlText w:val="%7."/>
+      <w:lvlJc w:val="left"/>
+      <w:pPr>
+        <w:ind w:left="5749" w:hanging="360"/>
+      </w:pPr>
+    </w:lvl>
+    <w:lvl w:ilvl="7" w:tplc="04190019" w:tentative="1">
+      <w:start w:val="1"/>
+      <w:numFmt w:val="lowerLetter"/>
+      <w:lvlText w:val="%8."/>
+      <w:lvlJc w:val="left"/>
+      <w:pPr>
+        <w:ind w:left="6469" w:hanging="360"/>
+      </w:pPr>
+    </w:lvl>
+    <w:lvl w:ilvl="8" w:tplc="0419001B" w:tentative="1">
+      <w:start w:val="1"/>
+      <w:numFmt w:val="lowerRoman"/>
+      <w:lvlText w:val="%9."/>
+      <w:lvlJc w:val="right"/>
+      <w:pPr>
+        <w:ind w:left="7189" w:hanging="180"/>
+      </w:pPr>
+    </w:lvl>
+  </w:abstractNum>
+  <w:abstractNum w:abstractNumId="15" w15:restartNumberingAfterBreak="0">
     <w:nsid w:val="37AA3CC6"/>
     <w:multiLevelType w:val="multilevel"/>
     <w:tmpl w:val="6AD4E86C"/>
@@ -4237,7 +6430,7 @@
       </w:rPr>
     </w:lvl>
   </w:abstractNum>
-  <w:abstractNum w:abstractNumId="14" w15:restartNumberingAfterBreak="0">
+  <w:abstractNum w:abstractNumId="16" w15:restartNumberingAfterBreak="0">
     <w:nsid w:val="436E1F33"/>
     <w:multiLevelType w:val="multilevel"/>
     <w:tmpl w:val="0419001D"/>
@@ -4327,7 +6520,96 @@
       </w:pPr>
     </w:lvl>
   </w:abstractNum>
-  <w:abstractNum w:abstractNumId="15" w15:restartNumberingAfterBreak="0">
+  <w:abstractNum w:abstractNumId="17" w15:restartNumberingAfterBreak="0">
+    <w:nsid w:val="48692C47"/>
+    <w:multiLevelType w:val="hybridMultilevel"/>
+    <w:tmpl w:val="1E087D58"/>
+    <w:lvl w:ilvl="0" w:tplc="6CE292EE">
+      <w:start w:val="1"/>
+      <w:numFmt w:val="decimal"/>
+      <w:lvlText w:val="%1."/>
+      <w:lvlJc w:val="left"/>
+      <w:pPr>
+        <w:ind w:left="1069" w:hanging="360"/>
+      </w:pPr>
+      <w:rPr>
+        <w:rFonts w:hint="default"/>
+      </w:rPr>
+    </w:lvl>
+    <w:lvl w:ilvl="1" w:tplc="04190019" w:tentative="1">
+      <w:start w:val="1"/>
+      <w:numFmt w:val="lowerLetter"/>
+      <w:lvlText w:val="%2."/>
+      <w:lvlJc w:val="left"/>
+      <w:pPr>
+        <w:ind w:left="1789" w:hanging="360"/>
+      </w:pPr>
+    </w:lvl>
+    <w:lvl w:ilvl="2" w:tplc="0419001B" w:tentative="1">
+      <w:start w:val="1"/>
+      <w:numFmt w:val="lowerRoman"/>
+      <w:lvlText w:val="%3."/>
+      <w:lvlJc w:val="right"/>
+      <w:pPr>
+        <w:ind w:left="2509" w:hanging="180"/>
+      </w:pPr>
+    </w:lvl>
+    <w:lvl w:ilvl="3" w:tplc="0419000F" w:tentative="1">
+      <w:start w:val="1"/>
+      <w:numFmt w:val="decimal"/>
+      <w:lvlText w:val="%4."/>
+      <w:lvlJc w:val="left"/>
+      <w:pPr>
+        <w:ind w:left="3229" w:hanging="360"/>
+      </w:pPr>
+    </w:lvl>
+    <w:lvl w:ilvl="4" w:tplc="04190019" w:tentative="1">
+      <w:start w:val="1"/>
+      <w:numFmt w:val="lowerLetter"/>
+      <w:lvlText w:val="%5."/>
+      <w:lvlJc w:val="left"/>
+      <w:pPr>
+        <w:ind w:left="3949" w:hanging="360"/>
+      </w:pPr>
+    </w:lvl>
+    <w:lvl w:ilvl="5" w:tplc="0419001B" w:tentative="1">
+      <w:start w:val="1"/>
+      <w:numFmt w:val="lowerRoman"/>
+      <w:lvlText w:val="%6."/>
+      <w:lvlJc w:val="right"/>
+      <w:pPr>
+        <w:ind w:left="4669" w:hanging="180"/>
+      </w:pPr>
+    </w:lvl>
+    <w:lvl w:ilvl="6" w:tplc="0419000F" w:tentative="1">
+      <w:start w:val="1"/>
+      <w:numFmt w:val="decimal"/>
+      <w:lvlText w:val="%7."/>
+      <w:lvlJc w:val="left"/>
+      <w:pPr>
+        <w:ind w:left="5389" w:hanging="360"/>
+      </w:pPr>
+    </w:lvl>
+    <w:lvl w:ilvl="7" w:tplc="04190019" w:tentative="1">
+      <w:start w:val="1"/>
+      <w:numFmt w:val="lowerLetter"/>
+      <w:lvlText w:val="%8."/>
+      <w:lvlJc w:val="left"/>
+      <w:pPr>
+        <w:ind w:left="6109" w:hanging="360"/>
+      </w:pPr>
+    </w:lvl>
+    <w:lvl w:ilvl="8" w:tplc="0419001B" w:tentative="1">
+      <w:start w:val="1"/>
+      <w:numFmt w:val="lowerRoman"/>
+      <w:lvlText w:val="%9."/>
+      <w:lvlJc w:val="right"/>
+      <w:pPr>
+        <w:ind w:left="6829" w:hanging="180"/>
+      </w:pPr>
+    </w:lvl>
+  </w:abstractNum>
+  <w:abstractNum w:abstractNumId="18" w15:restartNumberingAfterBreak="0">
     <w:nsid w:val="540A4FA1"/>
     <w:multiLevelType w:val="hybridMultilevel"/>
     <w:tmpl w:val="FB98A746"/>
@@ -4416,7 +6698,7 @@
       </w:pPr>
     </w:lvl>
   </w:abstractNum>
-  <w:abstractNum w:abstractNumId="16" w15:restartNumberingAfterBreak="0">
+  <w:abstractNum w:abstractNumId="19" w15:restartNumberingAfterBreak="0">
     <w:nsid w:val="62941C84"/>
     <w:multiLevelType w:val="hybridMultilevel"/>
     <w:tmpl w:val="683E8CFA"/>
@@ -4503,7 +6785,7 @@
       </w:pPr>
     </w:lvl>
   </w:abstractNum>
-  <w:abstractNum w:abstractNumId="17" w15:restartNumberingAfterBreak="0">
+  <w:abstractNum w:abstractNumId="20" w15:restartNumberingAfterBreak="0">
     <w:nsid w:val="6D657920"/>
     <w:multiLevelType w:val="hybridMultilevel"/>
     <w:tmpl w:val="233E48E8"/>
@@ -4590,7 +6872,7 @@
       </w:pPr>
     </w:lvl>
   </w:abstractNum>
-  <w:abstractNum w:abstractNumId="18" w15:restartNumberingAfterBreak="0">
+  <w:abstractNum w:abstractNumId="21" w15:restartNumberingAfterBreak="0">
     <w:nsid w:val="6F211E5C"/>
     <w:multiLevelType w:val="multilevel"/>
     <w:tmpl w:val="C6507F02"/>
@@ -4703,7 +6985,7 @@
       </w:rPr>
     </w:lvl>
   </w:abstractNum>
-  <w:abstractNum w:abstractNumId="19" w15:restartNumberingAfterBreak="0">
+  <w:abstractNum w:abstractNumId="22" w15:restartNumberingAfterBreak="0">
     <w:nsid w:val="76933EFA"/>
     <w:multiLevelType w:val="hybridMultilevel"/>
     <w:tmpl w:val="7870F298"/>
@@ -4817,65 +7099,191 @@
       </w:rPr>
     </w:lvl>
   </w:abstractNum>
+  <w:abstractNum w:abstractNumId="23" w15:restartNumberingAfterBreak="0">
+    <w:nsid w:val="78E41869"/>
+    <w:multiLevelType w:val="hybridMultilevel"/>
+    <w:tmpl w:val="988830CE"/>
+    <w:lvl w:ilvl="0" w:tplc="003ECBF2">
+      <w:start w:val="1"/>
+      <w:numFmt w:val="bullet"/>
+      <w:suff w:val="space"/>
+      <w:lvlText w:val=""/>
+      <w:lvlJc w:val="left"/>
+      <w:pPr>
+        <w:ind w:left="720" w:hanging="360"/>
+      </w:pPr>
+      <w:rPr>
+        <w:rFonts w:ascii="Symbol" w:hAnsi="Symbol" w:hint="default"/>
+      </w:rPr>
+    </w:lvl>
+    <w:lvl w:ilvl="1" w:tplc="04190003" w:tentative="1">
+      <w:start w:val="1"/>
+      <w:numFmt w:val="bullet"/>
+      <w:lvlText w:val="o"/>
+      <w:lvlJc w:val="left"/>
+      <w:pPr>
+        <w:ind w:left="1440" w:hanging="360"/>
+      </w:pPr>
+      <w:rPr>
+        <w:rFonts w:ascii="Courier New" w:hAnsi="Courier New" w:cs="Courier New" w:hint="default"/>
+      </w:rPr>
+    </w:lvl>
+    <w:lvl w:ilvl="2" w:tplc="04190005" w:tentative="1">
+      <w:start w:val="1"/>
+      <w:numFmt w:val="bullet"/>
+      <w:lvlText w:val=""/>
+      <w:lvlJc w:val="left"/>
+      <w:pPr>
+        <w:ind w:left="2160" w:hanging="360"/>
+      </w:pPr>
+      <w:rPr>
+        <w:rFonts w:ascii="Wingdings" w:hAnsi="Wingdings" w:hint="default"/>
+      </w:rPr>
+    </w:lvl>
+    <w:lvl w:ilvl="3" w:tplc="04190001" w:tentative="1">
+      <w:start w:val="1"/>
+      <w:numFmt w:val="bullet"/>
+      <w:lvlText w:val=""/>
+      <w:lvlJc w:val="left"/>
+      <w:pPr>
+        <w:ind w:left="2880" w:hanging="360"/>
+      </w:pPr>
+      <w:rPr>
+        <w:rFonts w:ascii="Symbol" w:hAnsi="Symbol" w:hint="default"/>
+      </w:rPr>
+    </w:lvl>
+    <w:lvl w:ilvl="4" w:tplc="04190003" w:tentative="1">
+      <w:start w:val="1"/>
+      <w:numFmt w:val="bullet"/>
+      <w:lvlText w:val="o"/>
+      <w:lvlJc w:val="left"/>
+      <w:pPr>
+        <w:ind w:left="3600" w:hanging="360"/>
+      </w:pPr>
+      <w:rPr>
+        <w:rFonts w:ascii="Courier New" w:hAnsi="Courier New" w:cs="Courier New" w:hint="default"/>
+      </w:rPr>
+    </w:lvl>
+    <w:lvl w:ilvl="5" w:tplc="04190005" w:tentative="1">
+      <w:start w:val="1"/>
+      <w:numFmt w:val="bullet"/>
+      <w:lvlText w:val=""/>
+      <w:lvlJc w:val="left"/>
+      <w:pPr>
+        <w:ind w:left="4320" w:hanging="360"/>
+      </w:pPr>
+      <w:rPr>
+        <w:rFonts w:ascii="Wingdings" w:hAnsi="Wingdings" w:hint="default"/>
+      </w:rPr>
+    </w:lvl>
+    <w:lvl w:ilvl="6" w:tplc="04190001" w:tentative="1">
+      <w:start w:val="1"/>
+      <w:numFmt w:val="bullet"/>
+      <w:lvlText w:val=""/>
+      <w:lvlJc w:val="left"/>
+      <w:pPr>
+        <w:ind w:left="5040" w:hanging="360"/>
+      </w:pPr>
+      <w:rPr>
+        <w:rFonts w:ascii="Symbol" w:hAnsi="Symbol" w:hint="default"/>
+      </w:rPr>
+    </w:lvl>
+    <w:lvl w:ilvl="7" w:tplc="04190003" w:tentative="1">
+      <w:start w:val="1"/>
+      <w:numFmt w:val="bullet"/>
+      <w:lvlText w:val="o"/>
+      <w:lvlJc w:val="left"/>
+      <w:pPr>
+        <w:ind w:left="5760" w:hanging="360"/>
+      </w:pPr>
+      <w:rPr>
+        <w:rFonts w:ascii="Courier New" w:hAnsi="Courier New" w:cs="Courier New" w:hint="default"/>
+      </w:rPr>
+    </w:lvl>
+    <w:lvl w:ilvl="8" w:tplc="04190005" w:tentative="1">
+      <w:start w:val="1"/>
+      <w:numFmt w:val="bullet"/>
+      <w:lvlText w:val=""/>
+      <w:lvlJc w:val="left"/>
+      <w:pPr>
+        <w:ind w:left="6480" w:hanging="360"/>
+      </w:pPr>
+      <w:rPr>
+        <w:rFonts w:ascii="Wingdings" w:hAnsi="Wingdings" w:hint="default"/>
+      </w:rPr>
+    </w:lvl>
+  </w:abstractNum>
   <w:num w:numId="1">
-    <w:abstractNumId w:val="14"/>
+    <w:abstractNumId w:val="16"/>
   </w:num>
   <w:num w:numId="2">
+    <w:abstractNumId w:val="6"/>
+  </w:num>
+  <w:num w:numId="3">
     <w:abstractNumId w:val="5"/>
   </w:num>
-  <w:num w:numId="3">
+  <w:num w:numId="4">
+    <w:abstractNumId w:val="21"/>
+  </w:num>
+  <w:num w:numId="5">
+    <w:abstractNumId w:val="11"/>
+  </w:num>
+  <w:num w:numId="6">
     <w:abstractNumId w:val="4"/>
   </w:num>
-  <w:num w:numId="4">
-    <w:abstractNumId w:val="18"/>
-  </w:num>
-  <w:num w:numId="5">
-    <w:abstractNumId w:val="10"/>
-  </w:num>
-  <w:num w:numId="6">
-    <w:abstractNumId w:val="3"/>
-  </w:num>
   <w:num w:numId="7">
-    <w:abstractNumId w:val="13"/>
+    <w:abstractNumId w:val="15"/>
   </w:num>
   <w:num w:numId="8">
-    <w:abstractNumId w:val="9"/>
+    <w:abstractNumId w:val="10"/>
   </w:num>
   <w:num w:numId="9">
     <w:abstractNumId w:val="2"/>
   </w:num>
   <w:num w:numId="10">
-    <w:abstractNumId w:val="19"/>
+    <w:abstractNumId w:val="22"/>
   </w:num>
   <w:num w:numId="11">
     <w:abstractNumId w:val="1"/>
   </w:num>
   <w:num w:numId="12">
-    <w:abstractNumId w:val="16"/>
+    <w:abstractNumId w:val="19"/>
   </w:num>
   <w:num w:numId="13">
     <w:abstractNumId w:val="0"/>
   </w:num>
   <w:num w:numId="14">
+    <w:abstractNumId w:val="20"/>
+  </w:num>
+  <w:num w:numId="15">
+    <w:abstractNumId w:val="18"/>
+  </w:num>
+  <w:num w:numId="16">
+    <w:abstractNumId w:val="7"/>
+  </w:num>
+  <w:num w:numId="17">
+    <w:abstractNumId w:val="12"/>
+  </w:num>
+  <w:num w:numId="18">
+    <w:abstractNumId w:val="13"/>
+  </w:num>
+  <w:num w:numId="19">
+    <w:abstractNumId w:val="8"/>
+  </w:num>
+  <w:num w:numId="20">
+    <w:abstractNumId w:val="9"/>
+  </w:num>
+  <w:num w:numId="21">
     <w:abstractNumId w:val="17"/>
   </w:num>
-  <w:num w:numId="15">
-    <w:abstractNumId w:val="15"/>
+  <w:num w:numId="22">
+    <w:abstractNumId w:val="3"/>
   </w:num>
-  <w:num w:numId="16">
-    <w:abstractNumId w:val="6"/>
+  <w:num w:numId="23">
+    <w:abstractNumId w:val="23"/>
   </w:num>
-  <w:num w:numId="17">
-    <w:abstractNumId w:val="11"/>
-  </w:num>
-  <w:num w:numId="18">
-    <w:abstractNumId w:val="12"/>
-  </w:num>
-  <w:num w:numId="19">
-    <w:abstractNumId w:val="7"/>
-  </w:num>
-  <w:num w:numId="20">
-    <w:abstractNumId w:val="8"/>
+  <w:num w:numId="24">
+    <w:abstractNumId w:val="14"/>
   </w:num>
 </w:numbering>
 </file>
@@ -5368,6 +7776,7 @@
   <w:style w:type="paragraph" w:styleId="a8">
     <w:name w:val="List Paragraph"/>
     <w:basedOn w:val="a4"/>
+    <w:link w:val="a9"/>
     <w:uiPriority w:val="34"/>
     <w:qFormat/>
     <w:rsid w:val="00915FEA"/>
@@ -5376,7 +7785,7 @@
       <w:contextualSpacing/>
     </w:pPr>
   </w:style>
-  <w:style w:type="paragraph" w:customStyle="1" w:styleId="a9">
+  <w:style w:type="paragraph" w:customStyle="1" w:styleId="aa">
     <w:name w:val="Вовиков Абзац"/>
     <w:basedOn w:val="a4"/>
     <w:qFormat/>
@@ -5396,7 +7805,7 @@
   <w:style w:type="paragraph" w:customStyle="1" w:styleId="12">
     <w:name w:val="Вовиков Заголовок1"/>
     <w:basedOn w:val="10"/>
-    <w:next w:val="a9"/>
+    <w:next w:val="aa"/>
     <w:qFormat/>
     <w:rsid w:val="002E3E29"/>
     <w:pPr>
@@ -5412,7 +7821,7 @@
   <w:style w:type="paragraph" w:customStyle="1" w:styleId="23">
     <w:name w:val="Вовиков Заголовок2"/>
     <w:basedOn w:val="21"/>
-    <w:next w:val="a9"/>
+    <w:next w:val="aa"/>
     <w:qFormat/>
     <w:rsid w:val="008673F4"/>
     <w:pPr>
@@ -5442,7 +7851,7 @@
       <w:szCs w:val="28"/>
     </w:rPr>
   </w:style>
-  <w:style w:type="character" w:styleId="aa">
+  <w:style w:type="character" w:styleId="ab">
     <w:name w:val="Subtle Reference"/>
     <w:basedOn w:val="a5"/>
     <w:uiPriority w:val="31"/>
@@ -5469,7 +7878,7 @@
       <w:szCs w:val="26"/>
     </w:rPr>
   </w:style>
-  <w:style w:type="paragraph" w:styleId="ab">
+  <w:style w:type="paragraph" w:styleId="ac">
     <w:name w:val="TOC Heading"/>
     <w:basedOn w:val="10"/>
     <w:next w:val="a4"/>
@@ -5510,7 +7919,7 @@
       <w:ind w:left="220"/>
     </w:pPr>
   </w:style>
-  <w:style w:type="character" w:styleId="ac">
+  <w:style w:type="character" w:styleId="ad">
     <w:name w:val="Hyperlink"/>
     <w:basedOn w:val="a5"/>
     <w:uiPriority w:val="99"/>
@@ -5521,10 +7930,10 @@
       <w:u w:val="single"/>
     </w:rPr>
   </w:style>
-  <w:style w:type="paragraph" w:styleId="ad">
+  <w:style w:type="paragraph" w:styleId="ae">
     <w:name w:val="Balloon Text"/>
     <w:basedOn w:val="a4"/>
-    <w:link w:val="ae"/>
+    <w:link w:val="af"/>
     <w:uiPriority w:val="99"/>
     <w:semiHidden/>
     <w:unhideWhenUsed/>
@@ -5538,10 +7947,10 @@
       <w:szCs w:val="16"/>
     </w:rPr>
   </w:style>
-  <w:style w:type="character" w:customStyle="1" w:styleId="ae">
+  <w:style w:type="character" w:customStyle="1" w:styleId="af">
     <w:name w:val="Текст выноски Знак"/>
     <w:basedOn w:val="a5"/>
-    <w:link w:val="ad"/>
+    <w:link w:val="ae"/>
     <w:uiPriority w:val="99"/>
     <w:semiHidden/>
     <w:rsid w:val="001B507E"/>
@@ -5553,7 +7962,7 @@
   </w:style>
   <w:style w:type="paragraph" w:customStyle="1" w:styleId="3">
     <w:name w:val="Вовиков Заголовок 3"/>
-    <w:basedOn w:val="a9"/>
+    <w:basedOn w:val="aa"/>
     <w:qFormat/>
     <w:rsid w:val="00C21152"/>
     <w:pPr>
@@ -5567,7 +7976,7 @@
       <w:b/>
     </w:rPr>
   </w:style>
-  <w:style w:type="table" w:customStyle="1" w:styleId="af">
+  <w:style w:type="table" w:customStyle="1" w:styleId="af0">
     <w:name w:val="Вовиков таблицы"/>
     <w:basedOn w:val="a6"/>
     <w:uiPriority w:val="99"/>
@@ -5581,8 +7990,9 @@
     </w:rPr>
     <w:tblPr/>
   </w:style>
-  <w:style w:type="table" w:styleId="af0">
+  <w:style w:type="table" w:styleId="af1">
     <w:name w:val="Table Grid"/>
+    <w:aliases w:val="Стиль_таблицы"/>
     <w:basedOn w:val="a6"/>
     <w:uiPriority w:val="59"/>
     <w:rsid w:val="00C21152"/>
@@ -5614,7 +8024,7 @@
   <w:style w:type="paragraph" w:customStyle="1" w:styleId="a3">
     <w:name w:val="Вовиков Маркированный список"/>
     <w:basedOn w:val="a0"/>
-    <w:next w:val="a9"/>
+    <w:next w:val="aa"/>
     <w:qFormat/>
     <w:rsid w:val="00075FEB"/>
     <w:pPr>
@@ -5636,7 +8046,7 @@
   <w:style w:type="paragraph" w:customStyle="1" w:styleId="1">
     <w:name w:val="Вовиков Нумерованный список1"/>
     <w:basedOn w:val="a"/>
-    <w:next w:val="a9"/>
+    <w:next w:val="aa"/>
     <w:qFormat/>
     <w:rsid w:val="00075FEB"/>
     <w:pPr>
@@ -5659,7 +8069,6 @@
     <w:name w:val="List Bullet"/>
     <w:basedOn w:val="a4"/>
     <w:uiPriority w:val="99"/>
-    <w:semiHidden/>
     <w:unhideWhenUsed/>
     <w:rsid w:val="00075FEB"/>
     <w:pPr>
@@ -5672,7 +8081,7 @@
   <w:style w:type="paragraph" w:customStyle="1" w:styleId="20">
     <w:name w:val="Вовиков Нумерованный список2"/>
     <w:basedOn w:val="2"/>
-    <w:next w:val="a9"/>
+    <w:next w:val="aa"/>
     <w:qFormat/>
     <w:rsid w:val="00075FEB"/>
     <w:pPr>
@@ -5705,7 +8114,7 @@
       <w:contextualSpacing/>
     </w:pPr>
   </w:style>
-  <w:style w:type="table" w:customStyle="1" w:styleId="af1">
+  <w:style w:type="table" w:customStyle="1" w:styleId="af2">
     <w:name w:val="Вовиков Стиль таблицы"/>
     <w:basedOn w:val="a6"/>
     <w:uiPriority w:val="99"/>
@@ -5754,6 +8163,44 @@
       </w:numPr>
       <w:contextualSpacing/>
     </w:pPr>
+  </w:style>
+  <w:style w:type="character" w:customStyle="1" w:styleId="a9">
+    <w:name w:val="Абзац списка Знак"/>
+    <w:basedOn w:val="a5"/>
+    <w:link w:val="a8"/>
+    <w:uiPriority w:val="34"/>
+    <w:rsid w:val="00750CE2"/>
+  </w:style>
+  <w:style w:type="paragraph" w:styleId="af3">
+    <w:name w:val="No Spacing"/>
+    <w:uiPriority w:val="1"/>
+    <w:qFormat/>
+    <w:rsid w:val="00750CE2"/>
+    <w:pPr>
+      <w:spacing w:after="0" w:line="240" w:lineRule="auto"/>
+    </w:pPr>
+    <w:rPr>
+      <w:rFonts w:ascii="Times New Roman" w:hAnsi="Times New Roman"/>
+      <w:sz w:val="28"/>
+    </w:rPr>
+  </w:style>
+  <w:style w:type="paragraph" w:customStyle="1" w:styleId="af4">
+    <w:name w:val="Студент Абзац"/>
+    <w:basedOn w:val="a4"/>
+    <w:qFormat/>
+    <w:rsid w:val="004574EA"/>
+    <w:pPr>
+      <w:spacing w:after="0" w:line="240" w:lineRule="auto"/>
+      <w:ind w:firstLine="709"/>
+      <w:jc w:val="both"/>
+    </w:pPr>
+    <w:rPr>
+      <w:rFonts w:ascii="Times New Roman" w:eastAsia="Times New Roman" w:hAnsi="Times New Roman" w:cs="Times New Roman"/>
+      <w:color w:val="000000" w:themeColor="text1"/>
+      <w:sz w:val="28"/>
+      <w:szCs w:val="24"/>
+      <w:lang w:eastAsia="ru-RU"/>
+    </w:rPr>
   </w:style>
 </w:styles>
 </file>

</xml_diff>